<commit_message>
figured out sims oats and dynamics
</commit_message>
<xml_diff>
--- a/manuscript/draft-abstract-figs-v4.docx
+++ b/manuscript/draft-abstract-figs-v4.docx
@@ -18,6 +18,1009 @@
     </w:p>
     <w:p>
       <w:pPr>
+        <w:pStyle w:val="Heading1"/>
+      </w:pPr>
+      <w:bookmarkStart w:id="0" w:name="_Toc75351029"/>
+      <w:r>
+        <w:t>UNRAVELING CASUAL MECHANISMS OF THE CONTINUOUS MAIZE PENALTY</w:t>
+      </w:r>
+      <w:bookmarkEnd w:id="0"/>
+      <w:r>
+        <w:t xml:space="preserve"> </w:t>
+      </w:r>
+    </w:p>
+    <w:p/>
+    <w:p/>
+    <w:p>
+      <w:pPr>
+        <w:tabs>
+          <w:tab w:val="left" w:pos="6210"/>
+        </w:tabs>
+        <w:rPr>
+          <w:sz w:val="24"/>
+          <w:szCs w:val="24"/>
+        </w:rPr>
+      </w:pPr>
+      <w:r>
+        <w:rPr>
+          <w:sz w:val="24"/>
+          <w:szCs w:val="24"/>
+        </w:rPr>
+        <w:t>M</w:t>
+      </w:r>
+      <w:r>
+        <w:rPr>
+          <w:sz w:val="24"/>
+          <w:szCs w:val="24"/>
+        </w:rPr>
+        <w:t xml:space="preserve">aize </w:t>
+      </w:r>
+      <w:r>
+        <w:rPr>
+          <w:sz w:val="24"/>
+          <w:szCs w:val="24"/>
+        </w:rPr>
+        <w:t xml:space="preserve">(Zea mays) </w:t>
+      </w:r>
+      <w:r>
+        <w:rPr>
+          <w:sz w:val="24"/>
+          <w:szCs w:val="24"/>
+        </w:rPr>
+        <w:t xml:space="preserve">grown continuously </w:t>
+      </w:r>
+      <w:r>
+        <w:rPr>
+          <w:sz w:val="24"/>
+          <w:szCs w:val="24"/>
+        </w:rPr>
+        <w:t xml:space="preserve">on the same land </w:t>
+      </w:r>
+      <w:r>
+        <w:rPr>
+          <w:sz w:val="24"/>
+          <w:szCs w:val="24"/>
+        </w:rPr>
+        <w:t xml:space="preserve">often </w:t>
+      </w:r>
+      <w:r>
+        <w:rPr>
+          <w:sz w:val="24"/>
+          <w:szCs w:val="24"/>
+        </w:rPr>
+        <w:t>requires more inputs</w:t>
+      </w:r>
+      <w:r>
+        <w:rPr>
+          <w:sz w:val="24"/>
+          <w:szCs w:val="24"/>
+        </w:rPr>
+        <w:t xml:space="preserve"> while simultaneously producing lower yields c</w:t>
+      </w:r>
+      <w:r>
+        <w:rPr>
+          <w:sz w:val="24"/>
+          <w:szCs w:val="24"/>
+        </w:rPr>
+        <w:t>ompared to maize grown in rotation with another crop</w:t>
+      </w:r>
+      <w:r>
+        <w:rPr>
+          <w:sz w:val="24"/>
+          <w:szCs w:val="24"/>
+        </w:rPr>
+        <w:t>. Th</w:t>
+      </w:r>
+      <w:r>
+        <w:rPr>
+          <w:sz w:val="24"/>
+          <w:szCs w:val="24"/>
+        </w:rPr>
+        <w:t>e consistently lower yield</w:t>
+      </w:r>
+      <w:r>
+        <w:rPr>
+          <w:sz w:val="24"/>
+          <w:szCs w:val="24"/>
+        </w:rPr>
+        <w:t>s</w:t>
+      </w:r>
+      <w:r>
+        <w:rPr>
+          <w:sz w:val="24"/>
+          <w:szCs w:val="24"/>
+        </w:rPr>
+        <w:t xml:space="preserve">, or </w:t>
+      </w:r>
+      <w:r>
+        <w:rPr>
+          <w:sz w:val="24"/>
+          <w:szCs w:val="24"/>
+        </w:rPr>
+        <w:t>the ‘continuous maize penalty</w:t>
+      </w:r>
+      <w:r>
+        <w:rPr>
+          <w:sz w:val="24"/>
+          <w:szCs w:val="24"/>
+        </w:rPr>
+        <w:t>,</w:t>
+      </w:r>
+      <w:r>
+        <w:rPr>
+          <w:sz w:val="24"/>
+          <w:szCs w:val="24"/>
+        </w:rPr>
+        <w:t>’</w:t>
+      </w:r>
+      <w:r>
+        <w:rPr>
+          <w:sz w:val="24"/>
+          <w:szCs w:val="24"/>
+        </w:rPr>
+        <w:t xml:space="preserve"> i</w:t>
+      </w:r>
+      <w:r>
+        <w:rPr>
+          <w:sz w:val="24"/>
+          <w:szCs w:val="24"/>
+        </w:rPr>
+        <w:t>s well-</w:t>
+      </w:r>
+      <w:r>
+        <w:rPr>
+          <w:sz w:val="24"/>
+          <w:szCs w:val="24"/>
+        </w:rPr>
+        <w:t>documented</w:t>
+      </w:r>
+      <w:r>
+        <w:rPr>
+          <w:sz w:val="24"/>
+          <w:szCs w:val="24"/>
+        </w:rPr>
+        <w:t xml:space="preserve"> </w:t>
+      </w:r>
+      <w:r>
+        <w:rPr>
+          <w:sz w:val="24"/>
+          <w:szCs w:val="24"/>
+        </w:rPr>
+        <w:t xml:space="preserve">but a mechanistic understanding has remained elusive. </w:t>
+      </w:r>
+      <w:r>
+        <w:rPr>
+          <w:sz w:val="24"/>
+          <w:szCs w:val="24"/>
+        </w:rPr>
+        <w:t xml:space="preserve">In the present study, </w:t>
+      </w:r>
+      <w:r>
+        <w:rPr>
+          <w:sz w:val="24"/>
+          <w:szCs w:val="24"/>
+        </w:rPr>
+        <w:t xml:space="preserve">we </w:t>
+      </w:r>
+      <w:r>
+        <w:rPr>
+          <w:sz w:val="24"/>
+          <w:szCs w:val="24"/>
+        </w:rPr>
+        <w:t>(</w:t>
+      </w:r>
+      <w:r>
+        <w:rPr>
+          <w:sz w:val="24"/>
+          <w:szCs w:val="24"/>
+        </w:rPr>
+        <w:t>1</w:t>
+      </w:r>
+      <w:r>
+        <w:rPr>
+          <w:sz w:val="24"/>
+          <w:szCs w:val="24"/>
+        </w:rPr>
+        <w:t xml:space="preserve">) </w:t>
+      </w:r>
+      <w:r>
+        <w:rPr>
+          <w:sz w:val="24"/>
+          <w:szCs w:val="24"/>
+        </w:rPr>
+        <w:t>use</w:t>
+      </w:r>
+      <w:r>
+        <w:rPr>
+          <w:sz w:val="24"/>
+          <w:szCs w:val="24"/>
+        </w:rPr>
+        <w:t>d</w:t>
+      </w:r>
+      <w:r>
+        <w:rPr>
+          <w:sz w:val="24"/>
+          <w:szCs w:val="24"/>
+        </w:rPr>
+        <w:t xml:space="preserve"> </w:t>
+      </w:r>
+      <w:r>
+        <w:rPr>
+          <w:sz w:val="24"/>
+          <w:szCs w:val="24"/>
+        </w:rPr>
+        <w:t>1</w:t>
+      </w:r>
+      <w:r>
+        <w:rPr>
+          <w:sz w:val="24"/>
+          <w:szCs w:val="24"/>
+        </w:rPr>
+        <w:t>57</w:t>
+      </w:r>
+      <w:r>
+        <w:rPr>
+          <w:sz w:val="24"/>
+          <w:szCs w:val="24"/>
+        </w:rPr>
+        <w:t xml:space="preserve"> site-years of </w:t>
+      </w:r>
+      <w:r>
+        <w:rPr>
+          <w:sz w:val="24"/>
+          <w:szCs w:val="24"/>
+        </w:rPr>
+        <w:t xml:space="preserve">experimental data to </w:t>
+      </w:r>
+      <w:r>
+        <w:rPr>
+          <w:sz w:val="24"/>
+          <w:szCs w:val="24"/>
+        </w:rPr>
+        <w:t xml:space="preserve">quantify </w:t>
+      </w:r>
+      <w:r>
+        <w:rPr>
+          <w:sz w:val="24"/>
+          <w:szCs w:val="24"/>
+        </w:rPr>
+        <w:t>site and environmental variation in the continuous maize penalty</w:t>
+      </w:r>
+      <w:r>
+        <w:rPr>
+          <w:sz w:val="24"/>
+          <w:szCs w:val="24"/>
+        </w:rPr>
+        <w:t>,</w:t>
+      </w:r>
+      <w:r>
+        <w:rPr>
+          <w:sz w:val="24"/>
+          <w:szCs w:val="24"/>
+        </w:rPr>
+        <w:t xml:space="preserve"> </w:t>
+      </w:r>
+      <w:r>
+        <w:rPr>
+          <w:sz w:val="24"/>
+          <w:szCs w:val="24"/>
+        </w:rPr>
+        <w:t>(</w:t>
+      </w:r>
+      <w:r>
+        <w:rPr>
+          <w:sz w:val="24"/>
+          <w:szCs w:val="24"/>
+        </w:rPr>
+        <w:t>2</w:t>
+      </w:r>
+      <w:r>
+        <w:rPr>
+          <w:sz w:val="24"/>
+          <w:szCs w:val="24"/>
+        </w:rPr>
+        <w:t>) synthesize</w:t>
+      </w:r>
+      <w:r>
+        <w:rPr>
+          <w:sz w:val="24"/>
+          <w:szCs w:val="24"/>
+        </w:rPr>
+        <w:t>d</w:t>
+      </w:r>
+      <w:r>
+        <w:rPr>
+          <w:sz w:val="24"/>
+          <w:szCs w:val="24"/>
+        </w:rPr>
+        <w:t xml:space="preserve"> results with existing literature and modelled scenarios to identify </w:t>
+      </w:r>
+      <w:r>
+        <w:rPr>
+          <w:sz w:val="24"/>
+          <w:szCs w:val="24"/>
+        </w:rPr>
+        <w:t xml:space="preserve">probable </w:t>
+      </w:r>
+      <w:r>
+        <w:rPr>
+          <w:sz w:val="24"/>
+          <w:szCs w:val="24"/>
+        </w:rPr>
+        <w:t>mechanistic pathways, and (</w:t>
+      </w:r>
+      <w:r>
+        <w:rPr>
+          <w:sz w:val="24"/>
+          <w:szCs w:val="24"/>
+        </w:rPr>
+        <w:t>3</w:t>
+      </w:r>
+      <w:r>
+        <w:rPr>
+          <w:sz w:val="24"/>
+          <w:szCs w:val="24"/>
+        </w:rPr>
+        <w:t xml:space="preserve">) provide recommendations for </w:t>
+      </w:r>
+      <w:r>
+        <w:rPr>
+          <w:sz w:val="24"/>
+          <w:szCs w:val="24"/>
+        </w:rPr>
+        <w:t xml:space="preserve">future </w:t>
+      </w:r>
+      <w:r>
+        <w:rPr>
+          <w:sz w:val="24"/>
+          <w:szCs w:val="24"/>
+        </w:rPr>
+        <w:t xml:space="preserve">research. </w:t>
+      </w:r>
+      <w:r>
+        <w:rPr>
+          <w:sz w:val="24"/>
+          <w:szCs w:val="24"/>
+        </w:rPr>
+        <w:t xml:space="preserve">Experimental data consisted of </w:t>
+      </w:r>
+      <w:r>
+        <w:rPr>
+          <w:sz w:val="24"/>
+          <w:szCs w:val="24"/>
+        </w:rPr>
+        <w:t xml:space="preserve">nitrogen-response curves for </w:t>
+      </w:r>
+      <w:r>
+        <w:rPr>
+          <w:sz w:val="24"/>
+          <w:szCs w:val="24"/>
+        </w:rPr>
+        <w:t xml:space="preserve">maize yields from continuous </w:t>
+      </w:r>
+      <w:r>
+        <w:rPr>
+          <w:sz w:val="24"/>
+          <w:szCs w:val="24"/>
+        </w:rPr>
+        <w:t xml:space="preserve">maize and maize-soybean cropping systems </w:t>
+      </w:r>
+      <w:r>
+        <w:rPr>
+          <w:sz w:val="24"/>
+          <w:szCs w:val="24"/>
+        </w:rPr>
+        <w:t xml:space="preserve">from </w:t>
+      </w:r>
+      <w:r>
+        <w:rPr>
+          <w:sz w:val="24"/>
+          <w:szCs w:val="24"/>
+        </w:rPr>
+        <w:t>Iowa (</w:t>
+      </w:r>
+      <w:r>
+        <w:rPr>
+          <w:sz w:val="24"/>
+          <w:szCs w:val="24"/>
+        </w:rPr>
+        <w:t>7</w:t>
+      </w:r>
+      <w:r>
+        <w:rPr>
+          <w:sz w:val="24"/>
+          <w:szCs w:val="24"/>
+        </w:rPr>
+        <w:t xml:space="preserve"> sites) and </w:t>
+      </w:r>
+      <w:r>
+        <w:rPr>
+          <w:sz w:val="24"/>
+          <w:szCs w:val="24"/>
+        </w:rPr>
+        <w:t>Illinois</w:t>
+      </w:r>
+      <w:r>
+        <w:rPr>
+          <w:sz w:val="24"/>
+          <w:szCs w:val="24"/>
+        </w:rPr>
+        <w:t xml:space="preserve"> (</w:t>
+      </w:r>
+      <w:r>
+        <w:rPr>
+          <w:sz w:val="24"/>
+          <w:szCs w:val="24"/>
+        </w:rPr>
+        <w:t>7</w:t>
+      </w:r>
+      <w:r>
+        <w:rPr>
+          <w:sz w:val="24"/>
+          <w:szCs w:val="24"/>
+        </w:rPr>
+        <w:t xml:space="preserve"> sites)</w:t>
+      </w:r>
+      <w:r>
+        <w:rPr>
+          <w:sz w:val="24"/>
+          <w:szCs w:val="24"/>
+        </w:rPr>
+        <w:t xml:space="preserve"> conducted between 1999 and 2016. </w:t>
+      </w:r>
+      <w:r>
+        <w:rPr>
+          <w:sz w:val="24"/>
+          <w:szCs w:val="24"/>
+        </w:rPr>
+        <w:t>All sites were tilled and had sub-surface drainage where geographically appropriate.</w:t>
+      </w:r>
+      <w:r>
+        <w:rPr>
+          <w:sz w:val="24"/>
+          <w:szCs w:val="24"/>
+        </w:rPr>
+        <w:t xml:space="preserve"> </w:t>
+      </w:r>
+      <w:r>
+        <w:rPr>
+          <w:sz w:val="24"/>
+          <w:szCs w:val="24"/>
+        </w:rPr>
+        <w:t xml:space="preserve">On average, </w:t>
+      </w:r>
+      <w:r>
+        <w:rPr>
+          <w:sz w:val="24"/>
+          <w:szCs w:val="24"/>
+        </w:rPr>
+        <w:t xml:space="preserve">maize </w:t>
+      </w:r>
+      <w:r>
+        <w:rPr>
+          <w:sz w:val="24"/>
+          <w:szCs w:val="24"/>
+        </w:rPr>
+        <w:t xml:space="preserve">yields </w:t>
+      </w:r>
+      <w:r>
+        <w:rPr>
+          <w:sz w:val="24"/>
+          <w:szCs w:val="24"/>
+        </w:rPr>
+        <w:t xml:space="preserve">stopped responding to N fertilization </w:t>
+      </w:r>
+      <w:r>
+        <w:rPr>
+          <w:sz w:val="24"/>
+          <w:szCs w:val="24"/>
+        </w:rPr>
+        <w:t xml:space="preserve">at </w:t>
+      </w:r>
+      <w:r>
+        <w:rPr>
+          <w:sz w:val="24"/>
+          <w:szCs w:val="24"/>
+        </w:rPr>
+        <w:t>10.3</w:t>
+      </w:r>
+      <w:r>
+        <w:rPr>
+          <w:sz w:val="24"/>
+          <w:szCs w:val="24"/>
+        </w:rPr>
+        <w:t xml:space="preserve"> and </w:t>
+      </w:r>
+      <w:r>
+        <w:rPr>
+          <w:sz w:val="24"/>
+          <w:szCs w:val="24"/>
+        </w:rPr>
+        <w:t>11.7</w:t>
+      </w:r>
+      <w:r>
+        <w:rPr>
+          <w:sz w:val="24"/>
+          <w:szCs w:val="24"/>
+        </w:rPr>
+        <w:t xml:space="preserve"> </w:t>
+      </w:r>
+      <w:r>
+        <w:rPr>
+          <w:sz w:val="24"/>
+          <w:szCs w:val="24"/>
+        </w:rPr>
+        <w:t xml:space="preserve">Mg ha-1 </w:t>
+      </w:r>
+      <w:r>
+        <w:rPr>
+          <w:sz w:val="24"/>
+          <w:szCs w:val="24"/>
+        </w:rPr>
+        <w:t xml:space="preserve">for </w:t>
+      </w:r>
+      <w:r>
+        <w:rPr>
+          <w:sz w:val="24"/>
+          <w:szCs w:val="24"/>
+        </w:rPr>
+        <w:t xml:space="preserve">continuous- and </w:t>
+      </w:r>
+      <w:r>
+        <w:rPr>
+          <w:sz w:val="24"/>
+          <w:szCs w:val="24"/>
+        </w:rPr>
+        <w:t>rotated-maize, respectively</w:t>
+      </w:r>
+      <w:r>
+        <w:rPr>
+          <w:sz w:val="24"/>
+          <w:szCs w:val="24"/>
+        </w:rPr>
+        <w:t>, corresponding to a 12% penalty</w:t>
+      </w:r>
+      <w:r>
+        <w:rPr>
+          <w:sz w:val="24"/>
+          <w:szCs w:val="24"/>
+        </w:rPr>
+        <w:t xml:space="preserve">. </w:t>
+      </w:r>
+      <w:r>
+        <w:rPr>
+          <w:sz w:val="24"/>
+          <w:szCs w:val="24"/>
+        </w:rPr>
+        <w:t xml:space="preserve">The penalty </w:t>
+      </w:r>
+      <w:r>
+        <w:rPr>
+          <w:sz w:val="24"/>
+          <w:szCs w:val="24"/>
+        </w:rPr>
+        <w:t xml:space="preserve">exhibited more variation by year than by site, and </w:t>
+      </w:r>
+      <w:r>
+        <w:rPr>
+          <w:sz w:val="24"/>
+          <w:szCs w:val="24"/>
+        </w:rPr>
+        <w:t xml:space="preserve">ranged from </w:t>
+      </w:r>
+      <w:r>
+        <w:rPr>
+          <w:sz w:val="24"/>
+          <w:szCs w:val="24"/>
+        </w:rPr>
+        <w:t>0</w:t>
+      </w:r>
+      <w:r>
+        <w:rPr>
+          <w:sz w:val="24"/>
+          <w:szCs w:val="24"/>
+        </w:rPr>
+        <w:t>-</w:t>
+      </w:r>
+      <w:r>
+        <w:rPr>
+          <w:sz w:val="24"/>
+          <w:szCs w:val="24"/>
+        </w:rPr>
+        <w:t>4.8</w:t>
+      </w:r>
+      <w:r>
+        <w:rPr>
+          <w:sz w:val="24"/>
+          <w:szCs w:val="24"/>
+        </w:rPr>
+        <w:t xml:space="preserve"> Mg ha-1, with a mean value of </w:t>
+      </w:r>
+      <w:r>
+        <w:rPr>
+          <w:sz w:val="24"/>
+          <w:szCs w:val="24"/>
+        </w:rPr>
+        <w:t>1.</w:t>
+      </w:r>
+      <w:r>
+        <w:rPr>
+          <w:sz w:val="24"/>
+          <w:szCs w:val="24"/>
+        </w:rPr>
+        <w:t>4</w:t>
+      </w:r>
+      <w:r>
+        <w:rPr>
+          <w:sz w:val="24"/>
+          <w:szCs w:val="24"/>
+        </w:rPr>
+        <w:t xml:space="preserve"> Mg ha-1. Applying additional N above the </w:t>
+      </w:r>
+      <w:r>
+        <w:rPr>
+          <w:sz w:val="24"/>
+          <w:szCs w:val="24"/>
+        </w:rPr>
+        <w:t xml:space="preserve">optimal rotated-maize N fertilization </w:t>
+      </w:r>
+      <w:r>
+        <w:rPr>
+          <w:sz w:val="24"/>
+          <w:szCs w:val="24"/>
+        </w:rPr>
+        <w:t xml:space="preserve">rates eliminated the penalty in </w:t>
+      </w:r>
+      <w:r>
+        <w:rPr>
+          <w:sz w:val="24"/>
+          <w:szCs w:val="24"/>
+        </w:rPr>
+        <w:t xml:space="preserve">only </w:t>
+      </w:r>
+      <w:r>
+        <w:rPr>
+          <w:sz w:val="24"/>
+          <w:szCs w:val="24"/>
+        </w:rPr>
+        <w:t>12</w:t>
+      </w:r>
+      <w:r>
+        <w:rPr>
+          <w:sz w:val="24"/>
+          <w:szCs w:val="24"/>
+        </w:rPr>
+        <w:t xml:space="preserve"> out of 1</w:t>
+      </w:r>
+      <w:r>
+        <w:rPr>
+          <w:sz w:val="24"/>
+          <w:szCs w:val="24"/>
+        </w:rPr>
+        <w:t>57</w:t>
+      </w:r>
+      <w:r>
+        <w:rPr>
+          <w:sz w:val="24"/>
+          <w:szCs w:val="24"/>
+        </w:rPr>
+        <w:t xml:space="preserve"> site-years. </w:t>
+      </w:r>
+      <w:r>
+        <w:rPr>
+          <w:sz w:val="24"/>
+          <w:szCs w:val="24"/>
+        </w:rPr>
+        <w:t>T</w:t>
+      </w:r>
+      <w:r>
+        <w:rPr>
+          <w:sz w:val="24"/>
+          <w:szCs w:val="24"/>
+        </w:rPr>
+        <w:t xml:space="preserve">he penalty at more northern sites </w:t>
+      </w:r>
+      <w:r>
+        <w:rPr>
+          <w:sz w:val="24"/>
+          <w:szCs w:val="24"/>
+        </w:rPr>
+        <w:t>was</w:t>
+      </w:r>
+      <w:r>
+        <w:rPr>
+          <w:sz w:val="24"/>
+          <w:szCs w:val="24"/>
+        </w:rPr>
+        <w:t xml:space="preserve"> </w:t>
+      </w:r>
+      <w:r>
+        <w:rPr>
+          <w:sz w:val="24"/>
+          <w:szCs w:val="24"/>
+        </w:rPr>
+        <w:t xml:space="preserve">less </w:t>
+      </w:r>
+      <w:r>
+        <w:rPr>
+          <w:sz w:val="24"/>
+          <w:szCs w:val="24"/>
+        </w:rPr>
+        <w:t>responsive to</w:t>
+      </w:r>
+      <w:r>
+        <w:rPr>
+          <w:sz w:val="24"/>
+          <w:szCs w:val="24"/>
+        </w:rPr>
+        <w:t xml:space="preserve"> </w:t>
+      </w:r>
+      <w:r>
+        <w:rPr>
+          <w:sz w:val="24"/>
+          <w:szCs w:val="24"/>
+        </w:rPr>
+        <w:t>N</w:t>
+      </w:r>
+      <w:r>
+        <w:rPr>
+          <w:sz w:val="24"/>
+          <w:szCs w:val="24"/>
+        </w:rPr>
+        <w:t xml:space="preserve"> </w:t>
+      </w:r>
+      <w:r>
+        <w:rPr>
+          <w:sz w:val="24"/>
+          <w:szCs w:val="24"/>
+        </w:rPr>
+        <w:t>fert</w:t>
+      </w:r>
+      <w:r>
+        <w:rPr>
+          <w:sz w:val="24"/>
+          <w:szCs w:val="24"/>
+        </w:rPr>
+        <w:t>ilization</w:t>
+      </w:r>
+      <w:r>
+        <w:rPr>
+          <w:sz w:val="24"/>
+          <w:szCs w:val="24"/>
+        </w:rPr>
+        <w:t xml:space="preserve"> compared to southern sites</w:t>
+      </w:r>
+      <w:r>
+        <w:rPr>
+          <w:sz w:val="24"/>
+          <w:szCs w:val="24"/>
+        </w:rPr>
+        <w:t xml:space="preserve">, and the amount of rainfall two weeks before planting was positively associated with penalty sizes. </w:t>
+      </w:r>
+      <w:r>
+        <w:rPr>
+          <w:sz w:val="24"/>
+          <w:szCs w:val="24"/>
+        </w:rPr>
+        <w:t xml:space="preserve">Using literature, statistical models, and a processed-based model (APSIM), </w:t>
+      </w:r>
+      <w:r>
+        <w:rPr>
+          <w:sz w:val="24"/>
+          <w:szCs w:val="24"/>
+        </w:rPr>
+        <w:t>w</w:t>
+      </w:r>
+      <w:r>
+        <w:rPr>
+          <w:sz w:val="24"/>
+          <w:szCs w:val="24"/>
+        </w:rPr>
+        <w:t xml:space="preserve">e hypothesize </w:t>
+      </w:r>
+      <w:r>
+        <w:rPr>
+          <w:sz w:val="24"/>
+          <w:szCs w:val="24"/>
+        </w:rPr>
+        <w:t xml:space="preserve">compromised maize roots following a maize crop </w:t>
+      </w:r>
+      <w:r>
+        <w:rPr>
+          <w:sz w:val="24"/>
+          <w:szCs w:val="24"/>
+        </w:rPr>
+        <w:t xml:space="preserve">is </w:t>
+      </w:r>
+      <w:r>
+        <w:rPr>
+          <w:sz w:val="24"/>
+          <w:szCs w:val="24"/>
+        </w:rPr>
+        <w:t>a likely</w:t>
+      </w:r>
+      <w:r>
+        <w:rPr>
+          <w:sz w:val="24"/>
+          <w:szCs w:val="24"/>
+        </w:rPr>
+        <w:t xml:space="preserve"> </w:t>
+      </w:r>
+      <w:r>
+        <w:rPr>
+          <w:sz w:val="24"/>
+          <w:szCs w:val="24"/>
+        </w:rPr>
+        <w:t>driver of the penalty</w:t>
+      </w:r>
+      <w:r>
+        <w:rPr>
+          <w:sz w:val="24"/>
+          <w:szCs w:val="24"/>
+        </w:rPr>
+        <w:t xml:space="preserve">. </w:t>
+      </w:r>
+      <w:r>
+        <w:rPr>
+          <w:sz w:val="24"/>
+          <w:szCs w:val="24"/>
+        </w:rPr>
+        <w:t>T</w:t>
+      </w:r>
+      <w:r>
+        <w:rPr>
+          <w:sz w:val="24"/>
+          <w:szCs w:val="24"/>
+        </w:rPr>
+        <w:t>o our knowledge there is li</w:t>
+      </w:r>
+      <w:r>
+        <w:rPr>
+          <w:sz w:val="24"/>
+          <w:szCs w:val="24"/>
+        </w:rPr>
+        <w:t>mited</w:t>
+      </w:r>
+      <w:r>
+        <w:rPr>
+          <w:sz w:val="24"/>
+          <w:szCs w:val="24"/>
+        </w:rPr>
+        <w:t xml:space="preserve"> data to refute or support this hypothesis. Our study </w:t>
+      </w:r>
+      <w:r>
+        <w:rPr>
+          <w:sz w:val="24"/>
+          <w:szCs w:val="24"/>
+        </w:rPr>
+        <w:t>s</w:t>
+      </w:r>
+      <w:r>
+        <w:rPr>
+          <w:sz w:val="24"/>
+          <w:szCs w:val="24"/>
+        </w:rPr>
+        <w:t xml:space="preserve">uggests future research should focus on quantifying </w:t>
+      </w:r>
+      <w:r>
+        <w:rPr>
+          <w:sz w:val="24"/>
+          <w:szCs w:val="24"/>
+        </w:rPr>
+        <w:t>structural</w:t>
+      </w:r>
+      <w:r>
+        <w:rPr>
+          <w:sz w:val="24"/>
+          <w:szCs w:val="24"/>
+        </w:rPr>
+        <w:t xml:space="preserve"> and functional changes in maize roots in continuous compared to </w:t>
+      </w:r>
+      <w:r>
+        <w:rPr>
+          <w:sz w:val="24"/>
+          <w:szCs w:val="24"/>
+        </w:rPr>
+        <w:t>rotational</w:t>
+      </w:r>
+      <w:r>
+        <w:rPr>
+          <w:sz w:val="24"/>
+          <w:szCs w:val="24"/>
+        </w:rPr>
+        <w:t xml:space="preserve"> maize cropping systems. </w:t>
+      </w:r>
+      <w:r>
+        <w:rPr>
+          <w:sz w:val="24"/>
+          <w:szCs w:val="24"/>
+        </w:rPr>
+        <w:t>This focus would support efforts to manage, breed for, and model the continuous maize penalty</w:t>
+      </w:r>
+      <w:r>
+        <w:rPr>
+          <w:sz w:val="24"/>
+          <w:szCs w:val="24"/>
+        </w:rPr>
+        <w:t>, represent</w:t>
+      </w:r>
+      <w:r>
+        <w:rPr>
+          <w:sz w:val="24"/>
+          <w:szCs w:val="24"/>
+        </w:rPr>
+        <w:t>ing</w:t>
+      </w:r>
+      <w:r>
+        <w:rPr>
+          <w:sz w:val="24"/>
+          <w:szCs w:val="24"/>
+        </w:rPr>
+        <w:t xml:space="preserve"> a major step </w:t>
+      </w:r>
+      <w:r>
+        <w:rPr>
+          <w:sz w:val="24"/>
+          <w:szCs w:val="24"/>
+        </w:rPr>
+        <w:t xml:space="preserve">forward in </w:t>
+      </w:r>
+      <w:r>
+        <w:rPr>
+          <w:sz w:val="24"/>
+          <w:szCs w:val="24"/>
+        </w:rPr>
+        <w:t>maximizing the efficien</w:t>
+      </w:r>
+      <w:r>
+        <w:rPr>
+          <w:sz w:val="24"/>
+          <w:szCs w:val="24"/>
+        </w:rPr>
+        <w:t>t use</w:t>
+      </w:r>
+      <w:r>
+        <w:rPr>
+          <w:sz w:val="24"/>
+          <w:szCs w:val="24"/>
+        </w:rPr>
+        <w:t xml:space="preserve"> of arable lands</w:t>
+      </w:r>
+      <w:r>
+        <w:rPr>
+          <w:sz w:val="24"/>
+          <w:szCs w:val="24"/>
+        </w:rPr>
+        <w:t xml:space="preserve">.  </w:t>
+      </w:r>
+    </w:p>
+    <w:p>
+      <w:pPr>
+        <w:tabs>
+          <w:tab w:val="left" w:pos="6210"/>
+        </w:tabs>
+        <w:rPr>
+          <w:sz w:val="24"/>
+          <w:szCs w:val="24"/>
+        </w:rPr>
+      </w:pPr>
+      <w:r>
+        <w:rPr>
+          <w:sz w:val="24"/>
+          <w:szCs w:val="24"/>
+        </w:rPr>
+        <w:t>In addition to growth analysis, we recommend a measurement set consisting of stand count, residue amount (total and surface residue),</w:t>
+      </w:r>
+      <w:r>
+        <w:rPr>
+          <w:sz w:val="24"/>
+          <w:szCs w:val="24"/>
+        </w:rPr>
+        <w:t xml:space="preserve"> root front velocity, and maximum root length and biomass. </w:t>
+      </w:r>
+    </w:p>
+    <w:p>
+      <w:pPr>
         <w:pStyle w:val="m-5394878258787082074msolistparagraph"/>
         <w:shd w:val="clear" w:color="auto" w:fill="FFFFFF"/>
         <w:spacing w:before="0" w:beforeAutospacing="0" w:after="0" w:afterAutospacing="0"/>
@@ -32,1013 +1035,101 @@
     </w:p>
     <w:p>
       <w:pPr>
+        <w:pStyle w:val="Heading1"/>
+      </w:pPr>
+      <w:r>
+        <w:t>Introduction</w:t>
+      </w:r>
+    </w:p>
+    <w:p>
+      <w:r>
+        <w:t>Corn grown for two or more consecutive years is a common land-use in the Midwest (NASS or something).</w:t>
+      </w:r>
+      <w:r>
+        <w:t xml:space="preserve"> </w:t>
+      </w:r>
+      <w:r>
+        <w:t xml:space="preserve">However, even with optimal management corn grown continuously yields less than corn rotated with another crop, most commonly soybean. This phenomenon is well-known and is often </w:t>
+      </w:r>
+      <w:r>
+        <w:lastRenderedPageBreak/>
+        <w:t xml:space="preserve">referred to as the continuous corn yield penalty. Experimental studies report average penalties ranging from 5-30% across the county (Erikson 2008), but even at recommended nitrogen rates the penalty at a single site can vary from 0% to over 50% depending on the year (CITE). The penalty is the result of a complex interaction between soils, management, and weather (Al Kaisi et al. 2016, others). Several studies have examined factors associated with the continuous corn penalty, but results are either specific to one site (Gentry, Crookston, that crappy one) or are associative and too broad for field-based inference (Seifert). Therefore, despite the penalty being well- documented, the driving causes have remained elusive, making it difficult to predict and manage. Understanding conditions that affect the magnitude of the continuous corn penalty can (i) help producers optimize management to overcome the penalty, and (ii) help researchers predict the penalty, thus incorporating the penalty into models to better capture land-use decisions and their effects on both the environment and economic impacts of the systems. </w:t>
+      </w:r>
+    </w:p>
+    <w:p>
+      <w:r>
+        <w:t xml:space="preserve">Many bio-physical process-based models are available for simulating agricultural systems (SALUS, DAYCENT, APSIM, CropSys, blah blah). The majority of cropping systems models focus on simulating abiotic processes, with the assumption that disease and pests are adequately controlled. The CCpen is likely a manifestation of both biotic and abiotic conditions. However, direct modelling of biotic components would require a substantial increase in the complexity of processed-based models. Pests not only depend on local conditions (soil moisture, air temperature, humidity), but also on complex regional interactions including physical, biological, social, and economic factors (CITE). Incorporating these factors into a single model is not trivial, and would require coordinated efforts to improve data collection and reporting </w:t>
+      </w:r>
+      <w:r>
+        <w:fldChar w:fldCharType="begin" w:fldLock="1"/>
+      </w:r>
+      <w:r>
+        <w:instrText>ADDIN CSL_CITATION {"citationItems":[{"id":"ITEM-1","itemData":{"DOI":"10.1016/j.agsy.2017.01.019","ISSN":"0308521X","abstract":"The improvement and application of pest and disease models to analyse and predict yield losses including those due to climate change is still a challenge for the scientific community. Applied modelling of crop diseases and pests has mostly targeted the development of support capabilities to schedule scouting or pesticide applications. There is a need for research to both broaden the scope and evaluate the capabilities of pest and disease models. Key research questions not only involve the assessment of the potential effects of climate change on known pathosystems, but also on new pathogens which could alter the (still incompletely documented) impacts of pests and diseases on agricultural systems. Yield loss data collected in various current environments may no longer represent a adequate reference to develop tactical, decision-oriented, models for plant diseases and pests and their impacts, because of the ongoing changes in climate patterns. Process-based agricultural simulation modelling, on the other hand, appears to represent a viable methodology to estimate the impacts of these potential effects. A new generation of tools based on state-of-the-art knowledge and technologies is needed to allow systems analysis including key processes and their dynamics over appropriate suitable range of environmental variables. This paper offers a brief overview of the current state of development in coupling pest and disease models to crop models, and discusses technical and scientific challenges. We propose a five-stage roadmap to improve the simulation of the impacts caused by plant diseases and pests; i) improve the quality and availability of data for model inputs; ii) improve the quality and availability of data for model evaluation; iii) improve the integration with crop models; iv) improve the processes for model evaluation; and v) develop a community of plant pest and disease modelers.","author":[{"dropping-particle":"","family":"Donatelli","given":"M.","non-dropping-particle":"","parse-names":false,"suffix":""},{"dropping-particle":"","family":"Magarey","given":"R. D.","non-dropping-particle":"","parse-names":false,"suffix":""},{"dropping-particle":"","family":"Bregaglio","given":"S.","non-dropping-particle":"","parse-names":false,"suffix":""},{"dropping-particle":"","family":"Willocquet","given":"L.","non-dropping-particle":"","parse-names":false,"suffix":""},{"dropping-particle":"","family":"Whish","given":"J. P.M.","non-dropping-particle":"","parse-names":false,"suffix":""},{"dropping-particle":"","family":"Savary","given":"S.","non-dropping-particle":"","parse-names":false,"suffix":""}],"container-title":"Agricultural Systems","id":"ITEM-1","issued":{"date-parts":[["2017","7","1"]]},"page":"213-224","publisher":"Elsevier Ltd","title":"Modelling the impacts of pests and diseases on agricultural systems","type":"article-journal","volume":"155"},"uris":["http://www.mendeley.com/documents/?uuid=e94dbe84-69fa-36a8-b98e-ce8dbc2260ef"]}],"mendeley":{"formattedCitation":"(Donatelli et al., 2017)","plainTextFormattedCitation":"(Donatelli et al., 2017)","previouslyFormattedCitation":"(Donatelli et al., 2017)"},"properties":{"noteIndex":0},"schema":"https://github.com/citation-style-language/schema/raw/master/csl-citation.json"}</w:instrText>
+      </w:r>
+      <w:r>
+        <w:fldChar w:fldCharType="separate"/>
+      </w:r>
+      <w:r>
+        <w:rPr>
+          <w:noProof/>
+        </w:rPr>
+        <w:t>(Donatelli et al., 2017)</w:t>
+      </w:r>
+      <w:r>
+        <w:fldChar w:fldCharType="end"/>
+      </w:r>
+      <w:r>
+        <w:t xml:space="preserve">. However, while modelling the biotic factors directly may not be feasible for most cropping system models, incorporating the physical manifestations of biotic effects may be sufficient for gaining insight into the magnitude of these effects. </w:t>
+      </w:r>
+    </w:p>
+    <w:p>
+      <w:r>
+        <w:t xml:space="preserve">Our goal was to use multi-site, multi-year data to gain insight into factors contributing to the continuous corn penalty, identify dynamic field conditions that may drive it, and test our hypotheses using a process-based model. </w:t>
+      </w:r>
+    </w:p>
+    <w:p>
+      <w:pPr>
+        <w:pStyle w:val="Heading1"/>
+      </w:pPr>
+    </w:p>
+    <w:p>
+      <w:pPr>
+        <w:pStyle w:val="Heading1"/>
+      </w:pPr>
+      <w:r>
+        <w:t>Methods and Materials</w:t>
+      </w:r>
+    </w:p>
+    <w:p>
+      <w:pPr>
+        <w:pStyle w:val="Heading1"/>
+      </w:pPr>
+    </w:p>
+    <w:p>
+      <w:pPr>
+        <w:pStyle w:val="Heading2"/>
+      </w:pPr>
+      <w:r>
+        <w:t>Experimental data</w:t>
+      </w:r>
+    </w:p>
+    <w:p>
+      <w:pPr>
         <w:pStyle w:val="m-5394878258787082074msolistparagraph"/>
         <w:shd w:val="clear" w:color="auto" w:fill="FFFFFF"/>
         <w:spacing w:before="0" w:beforeAutospacing="0" w:after="0" w:afterAutospacing="0"/>
         <w:ind w:left="360"/>
         <w:rPr>
           <w:rFonts w:ascii="Calibri" w:hAnsi="Calibri" w:cs="Calibri"/>
-          <w:b/>
-          <w:bCs/>
-          <w:color w:val="222222"/>
-        </w:rPr>
-      </w:pPr>
-    </w:p>
-    <w:p>
-      <w:pPr>
-        <w:tabs>
-          <w:tab w:val="left" w:pos="6210"/>
-        </w:tabs>
-        <w:rPr>
-          <w:sz w:val="24"/>
-          <w:szCs w:val="24"/>
-        </w:rPr>
-      </w:pPr>
-      <w:r>
-        <w:rPr>
-          <w:sz w:val="24"/>
-          <w:szCs w:val="24"/>
-        </w:rPr>
-        <w:t>M</w:t>
-      </w:r>
-      <w:r>
-        <w:rPr>
-          <w:sz w:val="24"/>
-          <w:szCs w:val="24"/>
-        </w:rPr>
-        <w:t xml:space="preserve">aize </w:t>
-      </w:r>
-      <w:r>
-        <w:rPr>
-          <w:sz w:val="24"/>
-          <w:szCs w:val="24"/>
-        </w:rPr>
-        <w:t>(</w:t>
-      </w:r>
-      <w:proofErr w:type="spellStart"/>
-      <w:r>
-        <w:rPr>
-          <w:sz w:val="24"/>
-          <w:szCs w:val="24"/>
-        </w:rPr>
-        <w:t>Zea</w:t>
-      </w:r>
-      <w:proofErr w:type="spellEnd"/>
-      <w:r>
-        <w:rPr>
-          <w:sz w:val="24"/>
-          <w:szCs w:val="24"/>
-        </w:rPr>
-        <w:t xml:space="preserve"> mays) </w:t>
-      </w:r>
-      <w:r>
-        <w:rPr>
-          <w:sz w:val="24"/>
-          <w:szCs w:val="24"/>
-        </w:rPr>
-        <w:t xml:space="preserve">grown continuously </w:t>
-      </w:r>
-      <w:r>
-        <w:rPr>
-          <w:sz w:val="24"/>
-          <w:szCs w:val="24"/>
-        </w:rPr>
-        <w:t xml:space="preserve">on the same land </w:t>
-      </w:r>
-      <w:r>
-        <w:rPr>
-          <w:sz w:val="24"/>
-          <w:szCs w:val="24"/>
-        </w:rPr>
-        <w:t xml:space="preserve">often </w:t>
-      </w:r>
-      <w:r>
-        <w:rPr>
-          <w:sz w:val="24"/>
-          <w:szCs w:val="24"/>
-        </w:rPr>
-        <w:t>requires more inputs</w:t>
-      </w:r>
-      <w:r>
-        <w:rPr>
-          <w:sz w:val="24"/>
-          <w:szCs w:val="24"/>
-        </w:rPr>
-        <w:t xml:space="preserve"> while simultaneously producing lower yields c</w:t>
-      </w:r>
-      <w:r>
-        <w:rPr>
-          <w:sz w:val="24"/>
-          <w:szCs w:val="24"/>
-        </w:rPr>
-        <w:t>ompared to maize grown in rotation with another crop</w:t>
-      </w:r>
-      <w:r>
-        <w:rPr>
-          <w:sz w:val="24"/>
-          <w:szCs w:val="24"/>
-        </w:rPr>
-        <w:t>. Th</w:t>
-      </w:r>
-      <w:r>
-        <w:rPr>
-          <w:sz w:val="24"/>
-          <w:szCs w:val="24"/>
-        </w:rPr>
-        <w:t xml:space="preserve">e consistently lower yield, or </w:t>
-      </w:r>
-      <w:r>
-        <w:rPr>
-          <w:sz w:val="24"/>
-          <w:szCs w:val="24"/>
-        </w:rPr>
-        <w:t>the ‘continuous maize penalty</w:t>
-      </w:r>
-      <w:r>
-        <w:rPr>
-          <w:sz w:val="24"/>
-          <w:szCs w:val="24"/>
-        </w:rPr>
-        <w:t>,</w:t>
-      </w:r>
-      <w:r>
-        <w:rPr>
-          <w:sz w:val="24"/>
-          <w:szCs w:val="24"/>
-        </w:rPr>
-        <w:t>’</w:t>
-      </w:r>
-      <w:r>
-        <w:rPr>
-          <w:sz w:val="24"/>
-          <w:szCs w:val="24"/>
-        </w:rPr>
-        <w:t xml:space="preserve"> i</w:t>
-      </w:r>
-      <w:r>
-        <w:rPr>
-          <w:sz w:val="24"/>
-          <w:szCs w:val="24"/>
-        </w:rPr>
-        <w:t>s well-</w:t>
-      </w:r>
-      <w:r>
-        <w:rPr>
-          <w:sz w:val="24"/>
-          <w:szCs w:val="24"/>
-        </w:rPr>
-        <w:t>documented</w:t>
-      </w:r>
-      <w:r>
-        <w:rPr>
-          <w:sz w:val="24"/>
-          <w:szCs w:val="24"/>
-        </w:rPr>
-        <w:t xml:space="preserve"> </w:t>
-      </w:r>
-      <w:r>
-        <w:rPr>
-          <w:sz w:val="24"/>
-          <w:szCs w:val="24"/>
-        </w:rPr>
-        <w:t xml:space="preserve">but a mechanistic understanding has remained elusive. </w:t>
-      </w:r>
-      <w:r>
-        <w:rPr>
-          <w:sz w:val="24"/>
-          <w:szCs w:val="24"/>
-        </w:rPr>
-        <w:t xml:space="preserve">In the present study, </w:t>
-      </w:r>
-      <w:r>
-        <w:rPr>
-          <w:sz w:val="24"/>
-          <w:szCs w:val="24"/>
-        </w:rPr>
-        <w:t>(</w:t>
-      </w:r>
-      <w:r>
-        <w:rPr>
-          <w:sz w:val="24"/>
-          <w:szCs w:val="24"/>
-        </w:rPr>
-        <w:t>1</w:t>
-      </w:r>
-      <w:r>
-        <w:rPr>
-          <w:sz w:val="24"/>
-          <w:szCs w:val="24"/>
-        </w:rPr>
-        <w:t xml:space="preserve">) </w:t>
-      </w:r>
-      <w:r>
-        <w:rPr>
-          <w:sz w:val="24"/>
-          <w:szCs w:val="24"/>
-        </w:rPr>
-        <w:t xml:space="preserve">we </w:t>
-      </w:r>
-      <w:r>
-        <w:rPr>
-          <w:sz w:val="24"/>
-          <w:szCs w:val="24"/>
-        </w:rPr>
-        <w:t>use</w:t>
-      </w:r>
-      <w:r>
-        <w:rPr>
-          <w:sz w:val="24"/>
-          <w:szCs w:val="24"/>
-        </w:rPr>
-        <w:t>d</w:t>
-      </w:r>
-      <w:r>
-        <w:rPr>
-          <w:sz w:val="24"/>
-          <w:szCs w:val="24"/>
-        </w:rPr>
-        <w:t xml:space="preserve"> </w:t>
-      </w:r>
-      <w:r>
-        <w:rPr>
-          <w:sz w:val="24"/>
-          <w:szCs w:val="24"/>
-        </w:rPr>
-        <w:t>1</w:t>
-      </w:r>
-      <w:r>
-        <w:rPr>
-          <w:sz w:val="24"/>
-          <w:szCs w:val="24"/>
-        </w:rPr>
-        <w:t>57</w:t>
-      </w:r>
-      <w:r>
-        <w:rPr>
-          <w:sz w:val="24"/>
-          <w:szCs w:val="24"/>
-        </w:rPr>
-        <w:t xml:space="preserve"> site-years of </w:t>
-      </w:r>
-      <w:r>
-        <w:rPr>
-          <w:sz w:val="24"/>
-          <w:szCs w:val="24"/>
-        </w:rPr>
-        <w:t xml:space="preserve">experimental data to </w:t>
-      </w:r>
-      <w:r>
-        <w:rPr>
-          <w:sz w:val="24"/>
-          <w:szCs w:val="24"/>
-        </w:rPr>
-        <w:t xml:space="preserve">quantify </w:t>
-      </w:r>
-      <w:r>
-        <w:rPr>
-          <w:sz w:val="24"/>
-          <w:szCs w:val="24"/>
-        </w:rPr>
-        <w:t>site and environmental variation in the continuous maize penalty</w:t>
-      </w:r>
-      <w:r>
-        <w:rPr>
-          <w:sz w:val="24"/>
-          <w:szCs w:val="24"/>
-        </w:rPr>
-        <w:t>,</w:t>
-      </w:r>
-      <w:r>
-        <w:rPr>
-          <w:sz w:val="24"/>
-          <w:szCs w:val="24"/>
-        </w:rPr>
-        <w:t xml:space="preserve"> </w:t>
-      </w:r>
-      <w:r>
-        <w:rPr>
-          <w:sz w:val="24"/>
-          <w:szCs w:val="24"/>
-        </w:rPr>
-        <w:t>(</w:t>
-      </w:r>
-      <w:r>
-        <w:rPr>
-          <w:sz w:val="24"/>
-          <w:szCs w:val="24"/>
-        </w:rPr>
-        <w:t>2</w:t>
-      </w:r>
-      <w:r>
-        <w:rPr>
-          <w:sz w:val="24"/>
-          <w:szCs w:val="24"/>
-        </w:rPr>
-        <w:t xml:space="preserve">) </w:t>
-      </w:r>
-      <w:r>
-        <w:rPr>
-          <w:sz w:val="24"/>
-          <w:szCs w:val="24"/>
-        </w:rPr>
-        <w:t xml:space="preserve">we </w:t>
-      </w:r>
-      <w:r>
-        <w:rPr>
-          <w:sz w:val="24"/>
-          <w:szCs w:val="24"/>
-        </w:rPr>
-        <w:t>synthesize</w:t>
-      </w:r>
-      <w:r>
-        <w:rPr>
-          <w:sz w:val="24"/>
-          <w:szCs w:val="24"/>
-        </w:rPr>
-        <w:t>d</w:t>
-      </w:r>
-      <w:r>
-        <w:rPr>
-          <w:sz w:val="24"/>
-          <w:szCs w:val="24"/>
-        </w:rPr>
-        <w:t xml:space="preserve"> results with existing literature and modelled scenarios to identify </w:t>
-      </w:r>
-      <w:r>
-        <w:rPr>
-          <w:sz w:val="24"/>
-          <w:szCs w:val="24"/>
-        </w:rPr>
-        <w:t xml:space="preserve">probable </w:t>
-      </w:r>
-      <w:r>
-        <w:rPr>
-          <w:sz w:val="24"/>
-          <w:szCs w:val="24"/>
-        </w:rPr>
-        <w:t>mechanistic pathways, and (</w:t>
-      </w:r>
-      <w:r>
-        <w:rPr>
-          <w:sz w:val="24"/>
-          <w:szCs w:val="24"/>
-        </w:rPr>
-        <w:t>3</w:t>
-      </w:r>
-      <w:r>
-        <w:rPr>
-          <w:sz w:val="24"/>
-          <w:szCs w:val="24"/>
-        </w:rPr>
-        <w:t xml:space="preserve">) </w:t>
-      </w:r>
-      <w:r>
-        <w:rPr>
-          <w:sz w:val="24"/>
-          <w:szCs w:val="24"/>
-        </w:rPr>
-        <w:t xml:space="preserve">we </w:t>
-      </w:r>
-      <w:r>
-        <w:rPr>
-          <w:sz w:val="24"/>
-          <w:szCs w:val="24"/>
-        </w:rPr>
-        <w:t xml:space="preserve">provide recommendations for </w:t>
-      </w:r>
-      <w:r>
-        <w:rPr>
-          <w:sz w:val="24"/>
-          <w:szCs w:val="24"/>
-        </w:rPr>
-        <w:t xml:space="preserve">future </w:t>
-      </w:r>
-      <w:r>
-        <w:rPr>
-          <w:sz w:val="24"/>
-          <w:szCs w:val="24"/>
-        </w:rPr>
-        <w:t xml:space="preserve">research. </w:t>
-      </w:r>
-      <w:r>
-        <w:rPr>
-          <w:sz w:val="24"/>
-          <w:szCs w:val="24"/>
-        </w:rPr>
-        <w:t xml:space="preserve">Experimental data consisted of </w:t>
-      </w:r>
-      <w:r>
-        <w:rPr>
-          <w:sz w:val="24"/>
-          <w:szCs w:val="24"/>
-        </w:rPr>
-        <w:t xml:space="preserve">nitrogen-response curves for </w:t>
-      </w:r>
-      <w:r>
-        <w:rPr>
-          <w:sz w:val="24"/>
-          <w:szCs w:val="24"/>
-        </w:rPr>
-        <w:t xml:space="preserve">maize yields from continuous </w:t>
-      </w:r>
-      <w:r>
-        <w:rPr>
-          <w:sz w:val="24"/>
-          <w:szCs w:val="24"/>
-        </w:rPr>
-        <w:t xml:space="preserve">maize and maize-soybean cropping systems </w:t>
-      </w:r>
-      <w:r>
-        <w:rPr>
-          <w:sz w:val="24"/>
-          <w:szCs w:val="24"/>
-        </w:rPr>
-        <w:t xml:space="preserve">from </w:t>
-      </w:r>
-      <w:r>
-        <w:rPr>
-          <w:sz w:val="24"/>
-          <w:szCs w:val="24"/>
-        </w:rPr>
-        <w:t>Iowa (</w:t>
-      </w:r>
-      <w:r>
-        <w:rPr>
-          <w:sz w:val="24"/>
-          <w:szCs w:val="24"/>
-        </w:rPr>
-        <w:t>7</w:t>
-      </w:r>
-      <w:r>
-        <w:rPr>
-          <w:sz w:val="24"/>
-          <w:szCs w:val="24"/>
-        </w:rPr>
-        <w:t xml:space="preserve"> sites) and </w:t>
-      </w:r>
-      <w:r>
-        <w:rPr>
-          <w:sz w:val="24"/>
-          <w:szCs w:val="24"/>
-        </w:rPr>
-        <w:t>Illinois</w:t>
-      </w:r>
-      <w:r>
-        <w:rPr>
-          <w:sz w:val="24"/>
-          <w:szCs w:val="24"/>
-        </w:rPr>
-        <w:t xml:space="preserve"> (</w:t>
-      </w:r>
-      <w:r>
-        <w:rPr>
-          <w:sz w:val="24"/>
-          <w:szCs w:val="24"/>
-        </w:rPr>
-        <w:t>7</w:t>
-      </w:r>
-      <w:r>
-        <w:rPr>
-          <w:sz w:val="24"/>
-          <w:szCs w:val="24"/>
-        </w:rPr>
-        <w:t xml:space="preserve"> sites)</w:t>
-      </w:r>
-      <w:r>
-        <w:rPr>
-          <w:sz w:val="24"/>
-          <w:szCs w:val="24"/>
-        </w:rPr>
-        <w:t xml:space="preserve"> conducted between 1999 and 2016. </w:t>
-      </w:r>
-      <w:r>
-        <w:rPr>
-          <w:sz w:val="24"/>
-          <w:szCs w:val="24"/>
-        </w:rPr>
-        <w:t>All sites were tilled and had sub-surface drainage where geographically appropriate.</w:t>
-      </w:r>
-      <w:r>
-        <w:rPr>
-          <w:sz w:val="24"/>
-          <w:szCs w:val="24"/>
-        </w:rPr>
-        <w:t xml:space="preserve"> </w:t>
-      </w:r>
-      <w:r>
-        <w:rPr>
-          <w:sz w:val="24"/>
-          <w:szCs w:val="24"/>
-        </w:rPr>
-        <w:t xml:space="preserve">On average, yields </w:t>
-      </w:r>
-      <w:r>
-        <w:rPr>
-          <w:sz w:val="24"/>
-          <w:szCs w:val="24"/>
-        </w:rPr>
-        <w:t xml:space="preserve">plateaued </w:t>
-      </w:r>
-      <w:r>
-        <w:rPr>
-          <w:sz w:val="24"/>
-          <w:szCs w:val="24"/>
-        </w:rPr>
-        <w:t xml:space="preserve">at </w:t>
-      </w:r>
-      <w:r>
-        <w:rPr>
-          <w:sz w:val="24"/>
-          <w:szCs w:val="24"/>
-        </w:rPr>
-        <w:t>10.3</w:t>
-      </w:r>
-      <w:r>
-        <w:rPr>
-          <w:sz w:val="24"/>
-          <w:szCs w:val="24"/>
-        </w:rPr>
-        <w:t xml:space="preserve"> and </w:t>
-      </w:r>
-      <w:r>
-        <w:rPr>
-          <w:sz w:val="24"/>
-          <w:szCs w:val="24"/>
-        </w:rPr>
-        <w:t>11.7</w:t>
-      </w:r>
-      <w:r>
-        <w:rPr>
-          <w:sz w:val="24"/>
-          <w:szCs w:val="24"/>
-        </w:rPr>
-        <w:t xml:space="preserve"> </w:t>
-      </w:r>
-      <w:r>
-        <w:rPr>
-          <w:sz w:val="24"/>
-          <w:szCs w:val="24"/>
-        </w:rPr>
-        <w:t xml:space="preserve">Mg ha-1 </w:t>
-      </w:r>
-      <w:r>
-        <w:rPr>
-          <w:sz w:val="24"/>
-          <w:szCs w:val="24"/>
-        </w:rPr>
-        <w:t xml:space="preserve">for </w:t>
-      </w:r>
-      <w:r>
-        <w:rPr>
-          <w:sz w:val="24"/>
-          <w:szCs w:val="24"/>
-        </w:rPr>
-        <w:t xml:space="preserve">continuous- and </w:t>
-      </w:r>
-      <w:r>
-        <w:rPr>
-          <w:sz w:val="24"/>
-          <w:szCs w:val="24"/>
-        </w:rPr>
-        <w:t xml:space="preserve">rotated-maize, respectively. </w:t>
-      </w:r>
-      <w:r>
-        <w:rPr>
-          <w:sz w:val="24"/>
-          <w:szCs w:val="24"/>
-        </w:rPr>
-        <w:t xml:space="preserve">The penalty ranged from </w:t>
-      </w:r>
-      <w:r>
-        <w:rPr>
-          <w:sz w:val="24"/>
-          <w:szCs w:val="24"/>
-        </w:rPr>
-        <w:t>0</w:t>
-      </w:r>
-      <w:r>
-        <w:rPr>
-          <w:sz w:val="24"/>
-          <w:szCs w:val="24"/>
-        </w:rPr>
-        <w:t>-</w:t>
-      </w:r>
-      <w:r>
-        <w:rPr>
-          <w:sz w:val="24"/>
-          <w:szCs w:val="24"/>
-        </w:rPr>
-        <w:t>4.8</w:t>
-      </w:r>
-      <w:r>
-        <w:rPr>
-          <w:sz w:val="24"/>
-          <w:szCs w:val="24"/>
-        </w:rPr>
-        <w:t xml:space="preserve"> Mg ha-1, with a mean value of </w:t>
-      </w:r>
-      <w:r>
-        <w:rPr>
-          <w:sz w:val="24"/>
-          <w:szCs w:val="24"/>
-        </w:rPr>
-        <w:t>1.</w:t>
-      </w:r>
-      <w:r>
-        <w:rPr>
-          <w:sz w:val="24"/>
-          <w:szCs w:val="24"/>
-        </w:rPr>
-        <w:t>4</w:t>
-      </w:r>
-      <w:r>
-        <w:rPr>
-          <w:sz w:val="24"/>
-          <w:szCs w:val="24"/>
-        </w:rPr>
-        <w:t xml:space="preserve"> Mg ha-1, corresponding to a </w:t>
-      </w:r>
-      <w:r>
-        <w:rPr>
-          <w:sz w:val="24"/>
-          <w:szCs w:val="24"/>
-        </w:rPr>
-        <w:t>1</w:t>
-      </w:r>
-      <w:r>
-        <w:rPr>
-          <w:sz w:val="24"/>
-          <w:szCs w:val="24"/>
-        </w:rPr>
-        <w:t>2</w:t>
-      </w:r>
-      <w:r>
-        <w:rPr>
-          <w:sz w:val="24"/>
-          <w:szCs w:val="24"/>
-        </w:rPr>
-        <w:t xml:space="preserve">% penalty. Applying additional N above the </w:t>
-      </w:r>
-      <w:r>
-        <w:rPr>
-          <w:sz w:val="24"/>
-          <w:szCs w:val="24"/>
-        </w:rPr>
-        <w:t xml:space="preserve">optimal rotated-maize N fertilization </w:t>
-      </w:r>
-      <w:r>
-        <w:rPr>
-          <w:sz w:val="24"/>
-          <w:szCs w:val="24"/>
-        </w:rPr>
-        <w:t xml:space="preserve">rates eliminated the penalty in </w:t>
-      </w:r>
-      <w:r>
-        <w:rPr>
-          <w:sz w:val="24"/>
-          <w:szCs w:val="24"/>
-        </w:rPr>
-        <w:t xml:space="preserve">only </w:t>
-      </w:r>
-      <w:r>
-        <w:rPr>
-          <w:sz w:val="24"/>
-          <w:szCs w:val="24"/>
-        </w:rPr>
-        <w:t>12</w:t>
-      </w:r>
-      <w:r>
-        <w:rPr>
-          <w:sz w:val="24"/>
-          <w:szCs w:val="24"/>
-        </w:rPr>
-        <w:t xml:space="preserve"> out of 1</w:t>
-      </w:r>
-      <w:r>
-        <w:rPr>
-          <w:sz w:val="24"/>
-          <w:szCs w:val="24"/>
-        </w:rPr>
-        <w:t>57</w:t>
-      </w:r>
-      <w:r>
-        <w:rPr>
-          <w:sz w:val="24"/>
-          <w:szCs w:val="24"/>
-        </w:rPr>
-        <w:t xml:space="preserve"> site-years. </w:t>
-      </w:r>
-      <w:r>
-        <w:rPr>
-          <w:sz w:val="24"/>
-          <w:szCs w:val="24"/>
-        </w:rPr>
-        <w:t>T</w:t>
-      </w:r>
-      <w:r>
-        <w:rPr>
-          <w:sz w:val="24"/>
-          <w:szCs w:val="24"/>
-        </w:rPr>
-        <w:t xml:space="preserve">he penalty at more northern sites </w:t>
-      </w:r>
-      <w:r>
-        <w:rPr>
-          <w:sz w:val="24"/>
-          <w:szCs w:val="24"/>
-        </w:rPr>
-        <w:t>was</w:t>
-      </w:r>
-      <w:r>
-        <w:rPr>
-          <w:sz w:val="24"/>
-          <w:szCs w:val="24"/>
-        </w:rPr>
-        <w:t xml:space="preserve"> </w:t>
-      </w:r>
-      <w:r>
-        <w:rPr>
-          <w:sz w:val="24"/>
-          <w:szCs w:val="24"/>
-        </w:rPr>
-        <w:t xml:space="preserve">less </w:t>
-      </w:r>
-      <w:r>
-        <w:rPr>
-          <w:sz w:val="24"/>
-          <w:szCs w:val="24"/>
-        </w:rPr>
-        <w:t>responsive to</w:t>
-      </w:r>
-      <w:r>
-        <w:rPr>
-          <w:sz w:val="24"/>
-          <w:szCs w:val="24"/>
-        </w:rPr>
-        <w:t xml:space="preserve"> </w:t>
-      </w:r>
-      <w:r>
-        <w:rPr>
-          <w:sz w:val="24"/>
-          <w:szCs w:val="24"/>
-        </w:rPr>
-        <w:t>N</w:t>
-      </w:r>
-      <w:r>
-        <w:rPr>
-          <w:sz w:val="24"/>
-          <w:szCs w:val="24"/>
-        </w:rPr>
-        <w:t xml:space="preserve"> </w:t>
-      </w:r>
-      <w:r>
-        <w:rPr>
-          <w:sz w:val="24"/>
-          <w:szCs w:val="24"/>
-        </w:rPr>
-        <w:t>fert</w:t>
-      </w:r>
-      <w:r>
-        <w:rPr>
-          <w:sz w:val="24"/>
-          <w:szCs w:val="24"/>
-        </w:rPr>
-        <w:t>ilization</w:t>
-      </w:r>
-      <w:r>
-        <w:rPr>
-          <w:sz w:val="24"/>
-          <w:szCs w:val="24"/>
-        </w:rPr>
-        <w:t xml:space="preserve"> compared to southern sites</w:t>
-      </w:r>
-      <w:r>
-        <w:rPr>
-          <w:sz w:val="24"/>
-          <w:szCs w:val="24"/>
-        </w:rPr>
-        <w:t xml:space="preserve">, and the amount of rainfall two weeks before planting was positively associated with penalty sizes. </w:t>
-      </w:r>
-      <w:r>
-        <w:rPr>
-          <w:sz w:val="24"/>
-          <w:szCs w:val="24"/>
-        </w:rPr>
-        <w:t xml:space="preserve">Using literature, statistical models, and a processed-based model (APSIM), </w:t>
-      </w:r>
-      <w:r>
-        <w:rPr>
-          <w:sz w:val="24"/>
-          <w:szCs w:val="24"/>
-        </w:rPr>
-        <w:t>w</w:t>
-      </w:r>
-      <w:r>
-        <w:rPr>
-          <w:sz w:val="24"/>
-          <w:szCs w:val="24"/>
-        </w:rPr>
-        <w:t xml:space="preserve">e hypothesize </w:t>
-      </w:r>
-      <w:r>
-        <w:rPr>
-          <w:sz w:val="24"/>
-          <w:szCs w:val="24"/>
-        </w:rPr>
-        <w:t xml:space="preserve">compromised maize roots following a maize crop </w:t>
-      </w:r>
-      <w:r>
-        <w:rPr>
-          <w:sz w:val="24"/>
-          <w:szCs w:val="24"/>
-        </w:rPr>
-        <w:t xml:space="preserve">is </w:t>
-      </w:r>
-      <w:r>
-        <w:rPr>
-          <w:sz w:val="24"/>
-          <w:szCs w:val="24"/>
-        </w:rPr>
-        <w:t>a likely</w:t>
-      </w:r>
-      <w:r>
-        <w:rPr>
-          <w:sz w:val="24"/>
-          <w:szCs w:val="24"/>
-        </w:rPr>
-        <w:t xml:space="preserve"> </w:t>
-      </w:r>
-      <w:r>
-        <w:rPr>
-          <w:sz w:val="24"/>
-          <w:szCs w:val="24"/>
-        </w:rPr>
-        <w:t>driver of the penalty</w:t>
-      </w:r>
-      <w:r>
-        <w:rPr>
-          <w:sz w:val="24"/>
-          <w:szCs w:val="24"/>
-        </w:rPr>
-        <w:t xml:space="preserve">. </w:t>
-      </w:r>
-      <w:r>
-        <w:rPr>
-          <w:sz w:val="24"/>
-          <w:szCs w:val="24"/>
-        </w:rPr>
-        <w:t>T</w:t>
-      </w:r>
-      <w:r>
-        <w:rPr>
-          <w:sz w:val="24"/>
-          <w:szCs w:val="24"/>
-        </w:rPr>
-        <w:t>o our knowledge there is li</w:t>
-      </w:r>
-      <w:r>
-        <w:rPr>
-          <w:sz w:val="24"/>
-          <w:szCs w:val="24"/>
-        </w:rPr>
-        <w:t>mited</w:t>
-      </w:r>
-      <w:r>
-        <w:rPr>
-          <w:sz w:val="24"/>
-          <w:szCs w:val="24"/>
-        </w:rPr>
-        <w:t xml:space="preserve"> data to refute or support this hypothesis. Our study </w:t>
-      </w:r>
-      <w:r>
-        <w:rPr>
-          <w:sz w:val="24"/>
-          <w:szCs w:val="24"/>
-        </w:rPr>
-        <w:t>s</w:t>
-      </w:r>
-      <w:r>
-        <w:rPr>
-          <w:sz w:val="24"/>
-          <w:szCs w:val="24"/>
-        </w:rPr>
-        <w:t xml:space="preserve">uggests future research should focus on quantifying </w:t>
-      </w:r>
-      <w:r>
-        <w:rPr>
-          <w:sz w:val="24"/>
-          <w:szCs w:val="24"/>
-        </w:rPr>
-        <w:t>structural</w:t>
-      </w:r>
-      <w:r>
-        <w:rPr>
-          <w:sz w:val="24"/>
-          <w:szCs w:val="24"/>
-        </w:rPr>
-        <w:t xml:space="preserve"> and functional changes in maize roots in continuous compared to </w:t>
-      </w:r>
-      <w:r>
-        <w:rPr>
-          <w:sz w:val="24"/>
-          <w:szCs w:val="24"/>
-        </w:rPr>
-        <w:t>rotational</w:t>
-      </w:r>
-      <w:r>
-        <w:rPr>
-          <w:sz w:val="24"/>
-          <w:szCs w:val="24"/>
-        </w:rPr>
-        <w:t xml:space="preserve"> maize cropping systems. </w:t>
-      </w:r>
-      <w:r>
-        <w:rPr>
-          <w:sz w:val="24"/>
-          <w:szCs w:val="24"/>
-        </w:rPr>
-        <w:t>This focus would support efforts to manage, breed for, and model the continuous maize penalty</w:t>
-      </w:r>
-      <w:r>
-        <w:rPr>
-          <w:sz w:val="24"/>
-          <w:szCs w:val="24"/>
-        </w:rPr>
-        <w:t>, represent</w:t>
-      </w:r>
-      <w:r>
-        <w:rPr>
-          <w:sz w:val="24"/>
-          <w:szCs w:val="24"/>
-        </w:rPr>
-        <w:t>ing</w:t>
-      </w:r>
-      <w:r>
-        <w:rPr>
-          <w:sz w:val="24"/>
-          <w:szCs w:val="24"/>
-        </w:rPr>
-        <w:t xml:space="preserve"> a major step </w:t>
-      </w:r>
-      <w:r>
-        <w:rPr>
-          <w:sz w:val="24"/>
-          <w:szCs w:val="24"/>
-        </w:rPr>
-        <w:t xml:space="preserve">forward in </w:t>
-      </w:r>
-      <w:r>
-        <w:rPr>
-          <w:sz w:val="24"/>
-          <w:szCs w:val="24"/>
-        </w:rPr>
-        <w:t>maximizing the efficien</w:t>
-      </w:r>
-      <w:r>
-        <w:rPr>
-          <w:sz w:val="24"/>
-          <w:szCs w:val="24"/>
-        </w:rPr>
-        <w:t>t use</w:t>
-      </w:r>
-      <w:r>
-        <w:rPr>
-          <w:sz w:val="24"/>
-          <w:szCs w:val="24"/>
-        </w:rPr>
-        <w:t xml:space="preserve"> of arable lands</w:t>
-      </w:r>
-      <w:r>
-        <w:rPr>
-          <w:sz w:val="24"/>
-          <w:szCs w:val="24"/>
-        </w:rPr>
-        <w:t xml:space="preserve">.  </w:t>
-      </w:r>
-    </w:p>
-    <w:p>
-      <w:pPr>
-        <w:tabs>
-          <w:tab w:val="left" w:pos="6210"/>
-        </w:tabs>
-        <w:rPr>
-          <w:sz w:val="24"/>
-          <w:szCs w:val="24"/>
-        </w:rPr>
-      </w:pPr>
-      <w:r>
-        <w:rPr>
-          <w:sz w:val="24"/>
-          <w:szCs w:val="24"/>
-        </w:rPr>
-        <w:t>In addition to growth analysis, we recommend a measurement set consisting of stand count, residue amount (total and surface residue),</w:t>
-      </w:r>
-      <w:r>
-        <w:rPr>
-          <w:sz w:val="24"/>
-          <w:szCs w:val="24"/>
-        </w:rPr>
-        <w:t xml:space="preserve"> root front velocity, and maximum root length and biomass. </w:t>
+          <w:color w:val="222222"/>
+        </w:rPr>
+      </w:pPr>
+      <w:r>
+        <w:rPr>
+          <w:rFonts w:ascii="Calibri" w:hAnsi="Calibri" w:cs="Calibri"/>
+          <w:color w:val="222222"/>
+        </w:rPr>
+        <w:t xml:space="preserve">The experimental layouts for the sites are reported elsewhere. Briefly, treatments consisted of cropping system (continuous maize, maize-soybean rotation with both phases present every year) and nitrogen (N) fertilization rate (Table X). </w:t>
       </w:r>
     </w:p>
     <w:p>
@@ -1049,122 +1140,8 @@
         <w:ind w:left="360"/>
         <w:rPr>
           <w:rFonts w:ascii="Calibri" w:hAnsi="Calibri" w:cs="Calibri"/>
-          <w:b/>
-          <w:bCs/>
-          <w:color w:val="222222"/>
-        </w:rPr>
-      </w:pPr>
-    </w:p>
-    <w:p>
-      <w:pPr>
-        <w:pStyle w:val="Heading1"/>
-      </w:pPr>
-      <w:r>
-        <w:t>Introduction</w:t>
-      </w:r>
-    </w:p>
-    <w:p>
-      <w:r>
-        <w:t>Corn grown for two or more consecutive years is a common land-use in the Midwest (NASS or something).</w:t>
-      </w:r>
-      <w:r>
-        <w:t xml:space="preserve"> </w:t>
-      </w:r>
-      <w:r>
-        <w:t xml:space="preserve">However, even with optimal management corn grown continuously yields less than corn rotated with another crop, most commonly soybean. This phenomenon is well-known and is often referred to as the continuous corn yield penalty. Experimental studies report average penalties ranging from 5-30% across the county (Erikson 2008), but even at recommended nitrogen rates the penalty at a single site can vary from 0% to over 50% depending on the year (CITE). The penalty is the result of a complex interaction between soils, management, and weather (Al </w:t>
-      </w:r>
-      <w:proofErr w:type="spellStart"/>
-      <w:r>
-        <w:t>Kaisi</w:t>
-      </w:r>
-      <w:proofErr w:type="spellEnd"/>
-      <w:r>
-        <w:t xml:space="preserve"> et al. 2016, others). Several studies have examined factors associated with the continuous corn penalty, but results are either </w:t>
-      </w:r>
-      <w:r>
-        <w:lastRenderedPageBreak/>
-        <w:t>specific to one site (Gentry, Crookston, that crappy one) or are associative and too broad for field-based inference (Seifert). Therefore, despite the penalty being well- documented, the driving causes have remained elusive, making it difficult to predict and manage. Understanding conditions that affect the magnitude of the continuous corn penalty can (</w:t>
-      </w:r>
-      <w:proofErr w:type="spellStart"/>
-      <w:r>
-        <w:t>i</w:t>
-      </w:r>
-      <w:proofErr w:type="spellEnd"/>
-      <w:r>
-        <w:t xml:space="preserve">) help producers optimize management to overcome the penalty, and (ii) help researchers predict the penalty, thus incorporating the penalty into models to better capture land-use decisions and their effects on both the environment and economic impacts of the systems. </w:t>
-      </w:r>
-    </w:p>
-    <w:p>
-      <w:r>
-        <w:t xml:space="preserve">Many bio-physical process-based models are available for simulating agricultural systems (SALUS, DAYCENT, APSIM, </w:t>
-      </w:r>
-      <w:proofErr w:type="spellStart"/>
-      <w:r>
-        <w:t>CropSys</w:t>
-      </w:r>
-      <w:proofErr w:type="spellEnd"/>
-      <w:r>
-        <w:t xml:space="preserve">, blah blah). </w:t>
-      </w:r>
-      <w:proofErr w:type="gramStart"/>
-      <w:r>
-        <w:t>The majority of</w:t>
-      </w:r>
-      <w:proofErr w:type="gramEnd"/>
-      <w:r>
-        <w:t xml:space="preserve"> cropping systems models focus on simulating abiotic processes, with the assumption that disease and pests are adequately controlled. The </w:t>
-      </w:r>
-      <w:proofErr w:type="spellStart"/>
-      <w:r>
-        <w:t>CCpen</w:t>
-      </w:r>
-      <w:proofErr w:type="spellEnd"/>
-      <w:r>
-        <w:t xml:space="preserve"> is likely a manifestation of both biotic and abiotic conditions. However, direct modelling of biotic components would require a substantial increase in the complexity of processed-based models. Pests not only depend on local conditions (soil moisture, air temperature, humidity), but also on complex regional interactions including physical, biological, social, and economic factors (CITE). Incorporating these factors into a single model is not trivial, and would require coordinated efforts to improve data collection and reporting </w:t>
-      </w:r>
-      <w:r>
-        <w:fldChar w:fldCharType="begin" w:fldLock="1"/>
-      </w:r>
-      <w:r>
-        <w:instrText>ADDIN CSL_CITATION {"citationItems":[{"id":"ITEM-1","itemData":{"DOI":"10.1016/j.agsy.2017.01.019","ISSN":"0308521X","abstract":"The improvement and application of pest and disease models to analyse and predict yield losses including those due to climate change is still a challenge for the scientific community. Applied modelling of crop diseases and pests has mostly targeted the development of support capabilities to schedule scouting or pesticide applications. There is a need for research to both broaden the scope and evaluate the capabilities of pest and disease models. Key research questions not only involve the assessment of the potential effects of climate change on known pathosystems, but also on new pathogens which could alter the (still incompletely documented) impacts of pests and diseases on agricultural systems. Yield loss data collected in various current environments may no longer represent a adequate reference to develop tactical, decision-oriented, models for plant diseases and pests and their impacts, because of the ongoing changes in climate patterns. Process-based agricultural simulation modelling, on the other hand, appears to represent a viable methodology to estimate the impacts of these potential effects. A new generation of tools based on state-of-the-art knowledge and technologies is needed to allow systems analysis including key processes and their dynamics over appropriate suitable range of environmental variables. This paper offers a brief overview of the current state of development in coupling pest and disease models to crop models, and discusses technical and scientific challenges. We propose a five-stage roadmap to improve the simulation of the impacts caused by plant diseases and pests; i) improve the quality and availability of data for model inputs; ii) improve the quality and availability of data for model evaluation; iii) improve the integration with crop models; iv) improve the processes for model evaluation; and v) develop a community of plant pest and disease modelers.","author":[{"dropping-particle":"","family":"Donatelli","given":"M.","non-dropping-particle":"","parse-names":false,"suffix":""},{"dropping-particle":"","family":"Magarey","given":"R. D.","non-dropping-particle":"","parse-names":false,"suffix":""},{"dropping-particle":"","family":"Bregaglio","given":"S.","non-dropping-particle":"","parse-names":false,"suffix":""},{"dropping-particle":"","family":"Willocquet","given":"L.","non-dropping-particle":"","parse-names":false,"suffix":""},{"dropping-particle":"","family":"Whish","given":"J. P.M.","non-dropping-particle":"","parse-names":false,"suffix":""},{"dropping-particle":"","family":"Savary","given":"S.","non-dropping-particle":"","parse-names":false,"suffix":""}],"container-title":"Agricultural Systems","id":"ITEM-1","issued":{"date-parts":[["2017","7","1"]]},"page":"213-224","publisher":"Elsevier Ltd","title":"Modelling the impacts of pests and diseases on agricultural systems","type":"article-journal","volume":"155"},"uris":["http://www.mendeley.com/documents/?uuid=e94dbe84-69fa-36a8-b98e-ce8dbc2260ef"]}],"mendeley":{"formattedCitation":"(Donatelli et al., 2017)","plainTextFormattedCitation":"(Donatelli et al., 2017)","previouslyFormattedCitation":"(Donatelli et al., 2017)"},"properties":{"noteIndex":0},"schema":"https://github.com/citation-style-language/schema/raw/master/csl-citation.json"}</w:instrText>
-      </w:r>
-      <w:r>
-        <w:fldChar w:fldCharType="separate"/>
-      </w:r>
-      <w:r>
-        <w:rPr>
-          <w:noProof/>
-        </w:rPr>
-        <w:t>(Donatelli et al., 2017)</w:t>
-      </w:r>
-      <w:r>
-        <w:fldChar w:fldCharType="end"/>
-      </w:r>
-      <w:r>
-        <w:t xml:space="preserve">. However, while modelling the biotic factors directly may not be feasible for most cropping system models, incorporating the physical manifestations of biotic effects may be sufficient for gaining insight into the magnitude of these effects. </w:t>
-      </w:r>
-    </w:p>
-    <w:p>
-      <w:r>
-        <w:t xml:space="preserve">Our goal was to use multi-site, multi-year data to gain insight into factors contributing to the continuous corn penalty, identify dynamic field conditions that may drive it, and test our hypotheses using a process-based model. </w:t>
-      </w:r>
-    </w:p>
-    <w:p>
-      <w:pPr>
-        <w:pStyle w:val="Heading1"/>
-      </w:pPr>
-    </w:p>
-    <w:p>
-      <w:pPr>
-        <w:pStyle w:val="Heading1"/>
-      </w:pPr>
-      <w:r>
-        <w:t>Methods and Materials</w:t>
-      </w:r>
-    </w:p>
-    <w:p>
-      <w:pPr>
-        <w:pStyle w:val="Heading1"/>
+          <w:color w:val="222222"/>
+        </w:rPr>
       </w:pPr>
     </w:p>
     <w:p>
@@ -1172,7 +1149,7 @@
         <w:pStyle w:val="Heading2"/>
       </w:pPr>
       <w:r>
-        <w:t>Experimental data</w:t>
+        <w:t>Modelling</w:t>
       </w:r>
     </w:p>
     <w:p>
@@ -1186,12 +1163,13 @@
           <w:color w:val="222222"/>
         </w:rPr>
       </w:pPr>
-      <w:r>
-        <w:rPr>
-          <w:rFonts w:ascii="Calibri" w:hAnsi="Calibri" w:cs="Calibri"/>
-          <w:color w:val="222222"/>
-        </w:rPr>
-        <w:t xml:space="preserve">The experimental layouts for the sites are reported elsewhere. Briefly, treatments consisted of cropping system (continuous maize, maize-soybean rotation with both phases present every year) and nitrogen (N) fertilization rate (Table X). </w:t>
+    </w:p>
+    <w:p>
+      <w:pPr>
+        <w:pStyle w:val="Heading2"/>
+      </w:pPr>
+      <w:r>
+        <w:t>Statistical analyses</w:t>
       </w:r>
     </w:p>
     <w:p>
@@ -1205,13 +1183,12 @@
           <w:color w:val="222222"/>
         </w:rPr>
       </w:pPr>
-    </w:p>
-    <w:p>
-      <w:pPr>
-        <w:pStyle w:val="Heading2"/>
-      </w:pPr>
-      <w:r>
-        <w:t>Modelling</w:t>
+      <w:r>
+        <w:rPr>
+          <w:rFonts w:ascii="Calibri" w:hAnsi="Calibri" w:cs="Calibri"/>
+          <w:color w:val="222222"/>
+        </w:rPr>
+        <w:t xml:space="preserve">The significance of YcontM, YrotM, and </w:t>
       </w:r>
     </w:p>
     <w:p>
@@ -1225,82 +1202,12 @@
           <w:color w:val="222222"/>
         </w:rPr>
       </w:pPr>
-    </w:p>
-    <w:p>
-      <w:pPr>
-        <w:pStyle w:val="Heading2"/>
-      </w:pPr>
-      <w:r>
-        <w:t>Statistical analyses</w:t>
-      </w:r>
-    </w:p>
-    <w:p>
-      <w:pPr>
-        <w:pStyle w:val="m-5394878258787082074msolistparagraph"/>
-        <w:shd w:val="clear" w:color="auto" w:fill="FFFFFF"/>
-        <w:spacing w:before="0" w:beforeAutospacing="0" w:after="0" w:afterAutospacing="0"/>
-        <w:ind w:left="360"/>
-        <w:rPr>
-          <w:rFonts w:ascii="Calibri" w:hAnsi="Calibri" w:cs="Calibri"/>
-          <w:color w:val="222222"/>
-        </w:rPr>
-      </w:pPr>
-      <w:r>
-        <w:rPr>
-          <w:rFonts w:ascii="Calibri" w:hAnsi="Calibri" w:cs="Calibri"/>
-          <w:color w:val="222222"/>
-        </w:rPr>
-        <w:t xml:space="preserve">The significance of </w:t>
-      </w:r>
-      <w:proofErr w:type="spellStart"/>
-      <w:r>
-        <w:rPr>
-          <w:rFonts w:ascii="Calibri" w:hAnsi="Calibri" w:cs="Calibri"/>
-          <w:color w:val="222222"/>
-        </w:rPr>
-        <w:t>YcontM</w:t>
-      </w:r>
-      <w:proofErr w:type="spellEnd"/>
-      <w:r>
-        <w:rPr>
-          <w:rFonts w:ascii="Calibri" w:hAnsi="Calibri" w:cs="Calibri"/>
-          <w:color w:val="222222"/>
-        </w:rPr>
-        <w:t xml:space="preserve">, </w:t>
-      </w:r>
-      <w:proofErr w:type="spellStart"/>
-      <w:r>
-        <w:rPr>
-          <w:rFonts w:ascii="Calibri" w:hAnsi="Calibri" w:cs="Calibri"/>
-          <w:color w:val="222222"/>
-        </w:rPr>
-        <w:t>YrotM</w:t>
-      </w:r>
-      <w:proofErr w:type="spellEnd"/>
-      <w:r>
-        <w:rPr>
-          <w:rFonts w:ascii="Calibri" w:hAnsi="Calibri" w:cs="Calibri"/>
-          <w:color w:val="222222"/>
-        </w:rPr>
-        <w:t xml:space="preserve">, and </w:t>
-      </w:r>
-    </w:p>
-    <w:p>
-      <w:pPr>
-        <w:pStyle w:val="m-5394878258787082074msolistparagraph"/>
-        <w:shd w:val="clear" w:color="auto" w:fill="FFFFFF"/>
-        <w:spacing w:before="0" w:beforeAutospacing="0" w:after="0" w:afterAutospacing="0"/>
-        <w:ind w:left="360"/>
-        <w:rPr>
-          <w:rFonts w:ascii="Calibri" w:hAnsi="Calibri" w:cs="Calibri"/>
-          <w:color w:val="222222"/>
-        </w:rPr>
-      </w:pPr>
-      <w:r>
-        <w:rPr>
-          <w:rFonts w:ascii="Calibri" w:hAnsi="Calibri" w:cs="Calibri"/>
-          <w:color w:val="222222"/>
-        </w:rPr>
+      <w:r>
+        <w:rPr>
+          <w:rFonts w:ascii="Calibri" w:hAnsi="Calibri" w:cs="Calibri"/>
+          <w:color w:val="222222"/>
+        </w:rPr>
+        <w:lastRenderedPageBreak/>
         <w:t xml:space="preserve">A quadratic plateau was fit to each site-year for </w:t>
       </w:r>
       <w:r>
@@ -1329,23 +1236,7 @@
           <w:rFonts w:ascii="Calibri" w:hAnsi="Calibri" w:cs="Calibri"/>
           <w:color w:val="222222"/>
         </w:rPr>
-        <w:t>N fertilization rate (</w:t>
-      </w:r>
-      <w:proofErr w:type="gramStart"/>
-      <w:r>
-        <w:rPr>
-          <w:rFonts w:ascii="Calibri" w:hAnsi="Calibri" w:cs="Calibri"/>
-          <w:color w:val="222222"/>
-        </w:rPr>
-        <w:t>e.g.</w:t>
-      </w:r>
-      <w:proofErr w:type="gramEnd"/>
-      <w:r>
-        <w:rPr>
-          <w:rFonts w:ascii="Calibri" w:hAnsi="Calibri" w:cs="Calibri"/>
-          <w:color w:val="222222"/>
-        </w:rPr>
-        <w:t xml:space="preserve"> Figure X). The agronomically-optimum nitrogen rate (AONR) was estimated as the N rate </w:t>
+        <w:t xml:space="preserve">N fertilization rate (e.g. Figure X). The agronomically-optimum nitrogen rate (AONR) was estimated as the N rate </w:t>
       </w:r>
       <w:r>
         <w:rPr>
@@ -1359,15 +1250,7 @@
           <w:rFonts w:ascii="Calibri" w:hAnsi="Calibri" w:cs="Calibri"/>
           <w:color w:val="222222"/>
         </w:rPr>
-        <w:t xml:space="preserve"> maize yields plateaued. The difference between the </w:t>
-      </w:r>
-      <w:proofErr w:type="spellStart"/>
-      <w:r>
-        <w:rPr>
-          <w:rFonts w:ascii="Calibri" w:hAnsi="Calibri" w:cs="Calibri"/>
-          <w:color w:val="222222"/>
-        </w:rPr>
-        <w:t>Y</w:t>
+        <w:t xml:space="preserve"> maize yields plateaued. The difference between the Y</w:t>
       </w:r>
       <w:r>
         <w:rPr>
@@ -1385,21 +1268,12 @@
         </w:rPr>
         <w:t>M</w:t>
       </w:r>
-      <w:proofErr w:type="spellEnd"/>
-      <w:r>
-        <w:rPr>
-          <w:rFonts w:ascii="Calibri" w:hAnsi="Calibri" w:cs="Calibri"/>
-          <w:color w:val="222222"/>
-        </w:rPr>
-        <w:t xml:space="preserve"> at the </w:t>
-      </w:r>
-      <w:proofErr w:type="spellStart"/>
-      <w:r>
-        <w:rPr>
-          <w:rFonts w:ascii="Calibri" w:hAnsi="Calibri" w:cs="Calibri"/>
-          <w:color w:val="222222"/>
-        </w:rPr>
-        <w:t>AONR</w:t>
+      <w:r>
+        <w:rPr>
+          <w:rFonts w:ascii="Calibri" w:hAnsi="Calibri" w:cs="Calibri"/>
+          <w:color w:val="222222"/>
+        </w:rPr>
+        <w:t xml:space="preserve"> at the AONR</w:t>
       </w:r>
       <w:r>
         <w:rPr>
@@ -1417,21 +1291,12 @@
         </w:rPr>
         <w:t>M</w:t>
       </w:r>
-      <w:proofErr w:type="spellEnd"/>
-      <w:r>
-        <w:rPr>
-          <w:rFonts w:ascii="Calibri" w:hAnsi="Calibri" w:cs="Calibri"/>
-          <w:color w:val="222222"/>
-        </w:rPr>
-        <w:t xml:space="preserve"> and the </w:t>
-      </w:r>
-      <w:proofErr w:type="spellStart"/>
-      <w:r>
-        <w:rPr>
-          <w:rFonts w:ascii="Calibri" w:hAnsi="Calibri" w:cs="Calibri"/>
-          <w:color w:val="222222"/>
-        </w:rPr>
-        <w:t>Y</w:t>
+      <w:r>
+        <w:rPr>
+          <w:rFonts w:ascii="Calibri" w:hAnsi="Calibri" w:cs="Calibri"/>
+          <w:color w:val="222222"/>
+        </w:rPr>
+        <w:t xml:space="preserve"> and the Y</w:t>
       </w:r>
       <w:r>
         <w:rPr>
@@ -1441,21 +1306,12 @@
         </w:rPr>
         <w:t>contM</w:t>
       </w:r>
-      <w:proofErr w:type="spellEnd"/>
-      <w:r>
-        <w:rPr>
-          <w:rFonts w:ascii="Calibri" w:hAnsi="Calibri" w:cs="Calibri"/>
-          <w:color w:val="222222"/>
-        </w:rPr>
-        <w:t xml:space="preserve"> at the </w:t>
-      </w:r>
-      <w:proofErr w:type="spellStart"/>
-      <w:r>
-        <w:rPr>
-          <w:rFonts w:ascii="Calibri" w:hAnsi="Calibri" w:cs="Calibri"/>
-          <w:color w:val="222222"/>
-        </w:rPr>
-        <w:t>AONR</w:t>
+      <w:r>
+        <w:rPr>
+          <w:rFonts w:ascii="Calibri" w:hAnsi="Calibri" w:cs="Calibri"/>
+          <w:color w:val="222222"/>
+        </w:rPr>
+        <w:t xml:space="preserve"> at the AONR</w:t>
       </w:r>
       <w:r>
         <w:rPr>
@@ -1465,21 +1321,12 @@
         </w:rPr>
         <w:t>contM</w:t>
       </w:r>
-      <w:proofErr w:type="spellEnd"/>
-      <w:r>
-        <w:rPr>
-          <w:rFonts w:ascii="Calibri" w:hAnsi="Calibri" w:cs="Calibri"/>
-          <w:color w:val="222222"/>
-        </w:rPr>
-        <w:t xml:space="preserve"> was assumed to represent an estimate of the yield gap that was closed through applying additional N fertilizer above the </w:t>
-      </w:r>
-      <w:proofErr w:type="spellStart"/>
-      <w:r>
-        <w:rPr>
-          <w:rFonts w:ascii="Calibri" w:hAnsi="Calibri" w:cs="Calibri"/>
-          <w:color w:val="222222"/>
-        </w:rPr>
-        <w:t>AONR</w:t>
+      <w:r>
+        <w:rPr>
+          <w:rFonts w:ascii="Calibri" w:hAnsi="Calibri" w:cs="Calibri"/>
+          <w:color w:val="222222"/>
+        </w:rPr>
+        <w:t xml:space="preserve"> was assumed to represent an estimate of the yield gap that was closed through applying additional N fertilizer above the AONR</w:t>
       </w:r>
       <w:r>
         <w:rPr>
@@ -1497,7 +1344,6 @@
         </w:rPr>
         <w:t>M</w:t>
       </w:r>
-      <w:proofErr w:type="spellEnd"/>
       <w:r>
         <w:rPr>
           <w:rFonts w:ascii="Calibri" w:hAnsi="Calibri" w:cs="Calibri"/>
@@ -1510,47 +1356,7 @@
           <w:rFonts w:ascii="Calibri" w:hAnsi="Calibri" w:cs="Calibri"/>
           <w:color w:val="222222"/>
         </w:rPr>
-        <w:t xml:space="preserve">The </w:t>
-      </w:r>
-      <w:r>
-        <w:rPr>
-          <w:rFonts w:ascii="Calibri" w:hAnsi="Calibri" w:cs="Calibri"/>
-          <w:color w:val="222222"/>
-        </w:rPr>
-        <w:lastRenderedPageBreak/>
-        <w:t xml:space="preserve">remaining yield gap, or the continuous maize penalty, was estimated as the difference between the plateaued </w:t>
-      </w:r>
-      <w:proofErr w:type="spellStart"/>
-      <w:r>
-        <w:rPr>
-          <w:rFonts w:ascii="Calibri" w:hAnsi="Calibri" w:cs="Calibri"/>
-          <w:color w:val="222222"/>
-        </w:rPr>
-        <w:t>YrotM</w:t>
-      </w:r>
-      <w:proofErr w:type="spellEnd"/>
-      <w:r>
-        <w:rPr>
-          <w:rFonts w:ascii="Calibri" w:hAnsi="Calibri" w:cs="Calibri"/>
-          <w:color w:val="222222"/>
-        </w:rPr>
-        <w:t xml:space="preserve"> and </w:t>
-      </w:r>
-      <w:proofErr w:type="spellStart"/>
-      <w:r>
-        <w:rPr>
-          <w:rFonts w:ascii="Calibri" w:hAnsi="Calibri" w:cs="Calibri"/>
-          <w:color w:val="222222"/>
-        </w:rPr>
-        <w:t>YcontM</w:t>
-      </w:r>
-      <w:proofErr w:type="spellEnd"/>
-      <w:r>
-        <w:rPr>
-          <w:rFonts w:ascii="Calibri" w:hAnsi="Calibri" w:cs="Calibri"/>
-          <w:color w:val="222222"/>
-        </w:rPr>
-        <w:t xml:space="preserve">. Each site-year therefore had an estimated yield gap closed through N fertilization, and a remaining yield gap. </w:t>
+        <w:t xml:space="preserve">The remaining yield gap, or the continuous maize penalty, was estimated as the difference between the plateaued YrotM and YcontM. Each site-year therefore had an estimated yield gap closed through N fertilization, and a remaining yield gap. </w:t>
       </w:r>
       <w:r>
         <w:rPr>
@@ -1720,23 +1526,7 @@
           <w:rFonts w:ascii="Calibri" w:hAnsi="Calibri" w:cs="Calibri"/>
           <w:color w:val="222222"/>
         </w:rPr>
-        <w:t xml:space="preserve">The contributions of site and year to variation in both the yield gap closed through N fertilization and the remaining yield gap were assessed using the </w:t>
-      </w:r>
-      <w:proofErr w:type="spellStart"/>
-      <w:r>
-        <w:rPr>
-          <w:rFonts w:ascii="Calibri" w:hAnsi="Calibri" w:cs="Calibri"/>
-          <w:color w:val="222222"/>
-        </w:rPr>
-        <w:t>reptR</w:t>
-      </w:r>
-      <w:proofErr w:type="spellEnd"/>
-      <w:r>
-        <w:rPr>
-          <w:rFonts w:ascii="Calibri" w:hAnsi="Calibri" w:cs="Calibri"/>
-          <w:color w:val="222222"/>
-        </w:rPr>
-        <w:t xml:space="preserve"> package. </w:t>
+        <w:t xml:space="preserve">The contributions of site and year to variation in both the yield gap closed through N fertilization and the remaining yield gap were assessed using the reptR package. </w:t>
       </w:r>
     </w:p>
     <w:p>
@@ -1769,7 +1559,6 @@
         </w:rPr>
         <w:t xml:space="preserve">Correlations between the yield gap closed through N fertilization and the remaining yield gap were tested using the </w:t>
       </w:r>
-      <w:proofErr w:type="spellStart"/>
       <w:r>
         <w:rPr>
           <w:rFonts w:ascii="Calibri" w:hAnsi="Calibri" w:cs="Calibri"/>
@@ -1779,7 +1568,6 @@
         </w:rPr>
         <w:t>cor</w:t>
       </w:r>
-      <w:proofErr w:type="spellEnd"/>
       <w:r>
         <w:rPr>
           <w:rFonts w:ascii="Calibri" w:hAnsi="Calibri" w:cs="Calibri"/>
@@ -1805,6 +1593,7 @@
         <w:pStyle w:val="Heading1"/>
       </w:pPr>
       <w:r>
+        <w:lastRenderedPageBreak/>
         <w:t>Results and Discussion</w:t>
       </w:r>
     </w:p>
@@ -1840,7 +1629,6 @@
         <w:pStyle w:val="Heading2"/>
       </w:pPr>
       <w:r>
-        <w:lastRenderedPageBreak/>
         <w:t>Experimental data analysis</w:t>
       </w:r>
     </w:p>
@@ -1856,23 +1644,7 @@
           <w:sz w:val="24"/>
           <w:szCs w:val="24"/>
         </w:rPr>
-        <w:t xml:space="preserve">Over the duration of the experiments (1999-2016), maize yields in both rotated and continuous cropping systems increased at a rate of </w:t>
-      </w:r>
-      <w:proofErr w:type="gramStart"/>
-      <w:r>
-        <w:rPr>
-          <w:sz w:val="24"/>
-          <w:szCs w:val="24"/>
-        </w:rPr>
-        <w:t>X  and</w:t>
-      </w:r>
-      <w:proofErr w:type="gramEnd"/>
-      <w:r>
-        <w:rPr>
-          <w:sz w:val="24"/>
-          <w:szCs w:val="24"/>
-        </w:rPr>
-        <w:t xml:space="preserve"> X Mg ha-1, respectively, rendering the continuous maize penalty steady at X Mg ha-1.  </w:t>
+        <w:t xml:space="preserve">Over the duration of the experiments (1999-2016), maize yields in both rotated and continuous cropping systems increased at a rate of X  and X Mg ha-1, respectively, rendering the continuous maize penalty steady at X Mg ha-1.  </w:t>
       </w:r>
     </w:p>
     <w:tbl>
@@ -1896,7 +1668,7 @@
                 <w:szCs w:val="24"/>
               </w:rPr>
             </w:pPr>
-            <w:commentRangeStart w:id="0"/>
+            <w:commentRangeStart w:id="1"/>
             <w:r>
               <w:rPr>
                 <w:noProof/>
@@ -1945,12 +1717,12 @@
                 </wp:inline>
               </w:drawing>
             </w:r>
-            <w:commentRangeEnd w:id="0"/>
+            <w:commentRangeEnd w:id="1"/>
             <w:r>
               <w:rPr>
                 <w:rStyle w:val="CommentReference"/>
               </w:rPr>
-              <w:commentReference w:id="0"/>
+              <w:commentReference w:id="1"/>
             </w:r>
           </w:p>
         </w:tc>
@@ -2086,120 +1858,6 @@
           <w:color w:val="222222"/>
         </w:rPr>
       </w:pPr>
-    </w:p>
-    <w:p>
-      <w:pPr>
-        <w:pStyle w:val="ListParagraph"/>
-        <w:numPr>
-          <w:ilvl w:val="0"/>
-          <w:numId w:val="7"/>
-        </w:numPr>
-        <w:rPr>
-          <w:b/>
-          <w:bCs/>
-          <w:sz w:val="24"/>
-          <w:szCs w:val="24"/>
-        </w:rPr>
-      </w:pPr>
-      <w:r>
-        <w:rPr>
-          <w:b/>
-          <w:bCs/>
-          <w:sz w:val="24"/>
-          <w:szCs w:val="24"/>
-        </w:rPr>
-        <w:t>In any given year, t</w:t>
-      </w:r>
-      <w:r>
-        <w:rPr>
-          <w:b/>
-          <w:bCs/>
-          <w:sz w:val="24"/>
-          <w:szCs w:val="24"/>
-        </w:rPr>
-        <w:t>h</w:t>
-      </w:r>
-      <w:r>
-        <w:rPr>
-          <w:b/>
-          <w:bCs/>
-          <w:sz w:val="24"/>
-          <w:szCs w:val="24"/>
-        </w:rPr>
-        <w:t>e continuous maize</w:t>
-      </w:r>
-      <w:r>
-        <w:rPr>
-          <w:b/>
-          <w:bCs/>
-          <w:sz w:val="24"/>
-          <w:szCs w:val="24"/>
-        </w:rPr>
-        <w:t xml:space="preserve"> penalty is composed of both nitrogen-</w:t>
-      </w:r>
-      <w:r>
-        <w:rPr>
-          <w:b/>
-          <w:bCs/>
-          <w:sz w:val="24"/>
-          <w:szCs w:val="24"/>
-        </w:rPr>
-        <w:t xml:space="preserve"> </w:t>
-      </w:r>
-      <w:r>
-        <w:rPr>
-          <w:b/>
-          <w:bCs/>
-          <w:sz w:val="24"/>
-          <w:szCs w:val="24"/>
-        </w:rPr>
-        <w:t xml:space="preserve">(closable with additional nitrogen fertilization) </w:t>
-      </w:r>
-      <w:r>
-        <w:rPr>
-          <w:b/>
-          <w:bCs/>
-          <w:sz w:val="24"/>
-          <w:szCs w:val="24"/>
-        </w:rPr>
-        <w:t xml:space="preserve">and non-nitrogen </w:t>
-      </w:r>
-      <w:r>
-        <w:rPr>
-          <w:b/>
-          <w:bCs/>
-          <w:sz w:val="24"/>
-          <w:szCs w:val="24"/>
-        </w:rPr>
-        <w:t xml:space="preserve">(not closable) </w:t>
-      </w:r>
-      <w:r>
-        <w:rPr>
-          <w:b/>
-          <w:bCs/>
-          <w:sz w:val="24"/>
-          <w:szCs w:val="24"/>
-        </w:rPr>
-        <w:t>components</w:t>
-      </w:r>
-      <w:r>
-        <w:rPr>
-          <w:b/>
-          <w:bCs/>
-          <w:sz w:val="24"/>
-          <w:szCs w:val="24"/>
-        </w:rPr>
-        <w:t>. The relative contribution of each</w:t>
-      </w:r>
-      <w:r>
-        <w:rPr>
-          <w:b/>
-          <w:bCs/>
-          <w:sz w:val="24"/>
-          <w:szCs w:val="24"/>
-        </w:rPr>
-        <w:t xml:space="preserve"> can be determined from the nitrogen-response curve. </w:t>
-      </w:r>
     </w:p>
     <w:p>
       <w:pPr>
@@ -2236,7 +1894,7 @@
                 <w:szCs w:val="24"/>
               </w:rPr>
             </w:pPr>
-            <w:commentRangeStart w:id="1"/>
+            <w:commentRangeStart w:id="2"/>
             <w:r>
               <w:rPr>
                 <w:noProof/>
@@ -2286,12 +1944,12 @@
                 </wp:inline>
               </w:drawing>
             </w:r>
-            <w:commentRangeEnd w:id="1"/>
+            <w:commentRangeEnd w:id="2"/>
             <w:r>
               <w:rPr>
                 <w:rStyle w:val="CommentReference"/>
               </w:rPr>
-              <w:commentReference w:id="1"/>
+              <w:commentReference w:id="2"/>
             </w:r>
           </w:p>
         </w:tc>
@@ -2524,470 +2182,86 @@
     <w:p>
       <w:pPr>
         <w:rPr>
-          <w:sz w:val="24"/>
-          <w:szCs w:val="24"/>
-        </w:rPr>
-      </w:pPr>
-    </w:p>
-    <w:p>
-      <w:pPr>
-        <w:pStyle w:val="ListParagraph"/>
-        <w:numPr>
-          <w:ilvl w:val="0"/>
-          <w:numId w:val="7"/>
-        </w:numPr>
-        <w:rPr>
           <w:b/>
           <w:bCs/>
           <w:sz w:val="24"/>
           <w:szCs w:val="24"/>
         </w:rPr>
       </w:pPr>
-      <w:r>
+    </w:p>
+    <w:p>
+      <w:pPr>
         <w:rPr>
           <w:b/>
           <w:bCs/>
           <w:sz w:val="24"/>
           <w:szCs w:val="24"/>
         </w:rPr>
-        <w:t xml:space="preserve">The continuous maize yields are driving the </w:t>
-      </w:r>
-      <w:r>
+      </w:pPr>
+      <w:r>
+        <w:rPr>
+          <w:noProof/>
+        </w:rPr>
+        <w:lastRenderedPageBreak/>
+        <w:drawing>
+          <wp:inline distT="0" distB="0" distL="0" distR="0" wp14:anchorId="6ED3798C" wp14:editId="3B8B1032">
+            <wp:extent cx="5943600" cy="3302000"/>
+            <wp:effectExtent l="0" t="0" r="0" b="0"/>
+            <wp:docPr id="6" name="Picture 6" descr="Chart&#10;&#10;Description automatically generated"/>
+            <wp:cNvGraphicFramePr>
+              <a:graphicFrameLocks xmlns:a="http://schemas.openxmlformats.org/drawingml/2006/main" noChangeAspect="1"/>
+            </wp:cNvGraphicFramePr>
+            <a:graphic xmlns:a="http://schemas.openxmlformats.org/drawingml/2006/main">
+              <a:graphicData uri="http://schemas.openxmlformats.org/drawingml/2006/picture">
+                <pic:pic xmlns:pic="http://schemas.openxmlformats.org/drawingml/2006/picture">
+                  <pic:nvPicPr>
+                    <pic:cNvPr id="6" name="Picture 6" descr="Chart&#10;&#10;Description automatically generated"/>
+                    <pic:cNvPicPr>
+                      <a:picLocks noChangeAspect="1" noChangeArrowheads="1"/>
+                    </pic:cNvPicPr>
+                  </pic:nvPicPr>
+                  <pic:blipFill>
+                    <a:blip r:embed="rId12" cstate="print">
+                      <a:extLst>
+                        <a:ext uri="{28A0092B-C50C-407E-A947-70E740481C1C}">
+                          <a14:useLocalDpi xmlns:a14="http://schemas.microsoft.com/office/drawing/2010/main" val="0"/>
+                        </a:ext>
+                      </a:extLst>
+                    </a:blip>
+                    <a:srcRect/>
+                    <a:stretch>
+                      <a:fillRect/>
+                    </a:stretch>
+                  </pic:blipFill>
+                  <pic:spPr bwMode="auto">
+                    <a:xfrm>
+                      <a:off x="0" y="0"/>
+                      <a:ext cx="5943600" cy="3302000"/>
+                    </a:xfrm>
+                    <a:prstGeom prst="rect">
+                      <a:avLst/>
+                    </a:prstGeom>
+                    <a:noFill/>
+                    <a:ln>
+                      <a:noFill/>
+                    </a:ln>
+                  </pic:spPr>
+                </pic:pic>
+              </a:graphicData>
+            </a:graphic>
+          </wp:inline>
+        </w:drawing>
+      </w:r>
+    </w:p>
+    <w:p>
+      <w:pPr>
         <w:rPr>
           <w:b/>
           <w:bCs/>
           <w:sz w:val="24"/>
           <w:szCs w:val="24"/>
         </w:rPr>
-        <w:t>un-closable</w:t>
-      </w:r>
-      <w:r>
-        <w:rPr>
-          <w:b/>
-          <w:bCs/>
-          <w:sz w:val="24"/>
-          <w:szCs w:val="24"/>
-        </w:rPr>
-        <w:t xml:space="preserve"> </w:t>
-      </w:r>
-      <w:r>
-        <w:rPr>
-          <w:b/>
-          <w:bCs/>
-          <w:sz w:val="24"/>
-          <w:szCs w:val="24"/>
-        </w:rPr>
-        <w:t xml:space="preserve">yield </w:t>
-      </w:r>
-      <w:r>
-        <w:rPr>
-          <w:b/>
-          <w:bCs/>
-          <w:sz w:val="24"/>
-          <w:szCs w:val="24"/>
-        </w:rPr>
-        <w:t>gap</w:t>
-      </w:r>
-      <w:r>
-        <w:rPr>
-          <w:b/>
-          <w:bCs/>
-          <w:sz w:val="24"/>
-          <w:szCs w:val="24"/>
-        </w:rPr>
-        <w:t>s</w:t>
-      </w:r>
-      <w:r>
-        <w:rPr>
-          <w:b/>
-          <w:bCs/>
-          <w:sz w:val="24"/>
-          <w:szCs w:val="24"/>
-        </w:rPr>
-        <w:t xml:space="preserve">. </w:t>
-      </w:r>
-    </w:p>
-    <w:tbl>
-      <w:tblPr>
-        <w:tblStyle w:val="TableGrid"/>
-        <w:tblW w:w="0" w:type="auto"/>
-        <w:tblLook w:val="04A0" w:firstRow="1" w:lastRow="0" w:firstColumn="1" w:lastColumn="0" w:noHBand="0" w:noVBand="1"/>
-      </w:tblPr>
-      <w:tblGrid>
-        <w:gridCol w:w="9350"/>
-      </w:tblGrid>
-      <w:tr>
-        <w:tc>
-          <w:tcPr>
-            <w:tcW w:w="9350" w:type="dxa"/>
-          </w:tcPr>
-          <w:p>
-            <w:pPr>
-              <w:rPr>
-                <w:sz w:val="24"/>
-                <w:szCs w:val="24"/>
-              </w:rPr>
-            </w:pPr>
-            <w:r>
-              <w:rPr>
-                <w:noProof/>
-                <w:sz w:val="24"/>
-                <w:szCs w:val="24"/>
-              </w:rPr>
-              <w:lastRenderedPageBreak/>
-              <w:drawing>
-                <wp:inline distT="0" distB="0" distL="0" distR="0" wp14:anchorId="19AADBB6" wp14:editId="7A97590A">
-                  <wp:extent cx="5343525" cy="4560836"/>
-                  <wp:effectExtent l="0" t="0" r="0" b="0"/>
-                  <wp:docPr id="4" name="Picture 4" descr="Chart, scatter chart&#10;&#10;Description automatically generated"/>
-                  <wp:cNvGraphicFramePr>
-                    <a:graphicFrameLocks xmlns:a="http://schemas.openxmlformats.org/drawingml/2006/main" noChangeAspect="1"/>
-                  </wp:cNvGraphicFramePr>
-                  <a:graphic xmlns:a="http://schemas.openxmlformats.org/drawingml/2006/main">
-                    <a:graphicData uri="http://schemas.openxmlformats.org/drawingml/2006/picture">
-                      <pic:pic xmlns:pic="http://schemas.openxmlformats.org/drawingml/2006/picture">
-                        <pic:nvPicPr>
-                          <pic:cNvPr id="4" name="Picture 4" descr="Chart, scatter chart&#10;&#10;Description automatically generated"/>
-                          <pic:cNvPicPr/>
-                        </pic:nvPicPr>
-                        <pic:blipFill>
-                          <a:blip r:embed="rId12" cstate="print">
-                            <a:extLst>
-                              <a:ext uri="{28A0092B-C50C-407E-A947-70E740481C1C}">
-                                <a14:useLocalDpi xmlns:a14="http://schemas.microsoft.com/office/drawing/2010/main" val="0"/>
-                              </a:ext>
-                            </a:extLst>
-                          </a:blip>
-                          <a:stretch>
-                            <a:fillRect/>
-                          </a:stretch>
-                        </pic:blipFill>
-                        <pic:spPr>
-                          <a:xfrm>
-                            <a:off x="0" y="0"/>
-                            <a:ext cx="5345844" cy="4562815"/>
-                          </a:xfrm>
-                          <a:prstGeom prst="rect">
-                            <a:avLst/>
-                          </a:prstGeom>
-                        </pic:spPr>
-                      </pic:pic>
-                    </a:graphicData>
-                  </a:graphic>
-                </wp:inline>
-              </w:drawing>
-            </w:r>
-          </w:p>
-        </w:tc>
-      </w:tr>
-      <w:tr>
-        <w:tc>
-          <w:tcPr>
-            <w:tcW w:w="9350" w:type="dxa"/>
-          </w:tcPr>
-          <w:p>
-            <w:pPr>
-              <w:rPr>
-                <w:sz w:val="24"/>
-                <w:szCs w:val="24"/>
-              </w:rPr>
-            </w:pPr>
-            <w:r>
-              <w:rPr>
-                <w:sz w:val="24"/>
-                <w:szCs w:val="24"/>
-              </w:rPr>
-              <w:t>(</w:t>
-            </w:r>
-            <w:r>
-              <w:rPr>
-                <w:i/>
-                <w:iCs/>
-                <w:sz w:val="24"/>
-                <w:szCs w:val="24"/>
-              </w:rPr>
-              <w:t>Top</w:t>
-            </w:r>
-            <w:r>
-              <w:rPr>
-                <w:sz w:val="24"/>
-                <w:szCs w:val="24"/>
-              </w:rPr>
-              <w:t xml:space="preserve">) The continuous </w:t>
-            </w:r>
-            <w:r>
-              <w:rPr>
-                <w:sz w:val="24"/>
-                <w:szCs w:val="24"/>
-              </w:rPr>
-              <w:t>maize</w:t>
-            </w:r>
-            <w:r>
-              <w:rPr>
-                <w:sz w:val="24"/>
-                <w:szCs w:val="24"/>
-              </w:rPr>
-              <w:t xml:space="preserve"> yield penalty </w:t>
-            </w:r>
-            <w:r>
-              <w:rPr>
-                <w:sz w:val="24"/>
-                <w:szCs w:val="24"/>
-              </w:rPr>
-              <w:t xml:space="preserve">that is not closable through nitrogen fertilization </w:t>
-            </w:r>
-            <w:r>
-              <w:rPr>
-                <w:sz w:val="24"/>
-                <w:szCs w:val="24"/>
-              </w:rPr>
-              <w:t xml:space="preserve">is not related to rotated maize </w:t>
-            </w:r>
-            <w:proofErr w:type="gramStart"/>
-            <w:r>
-              <w:rPr>
-                <w:sz w:val="24"/>
-                <w:szCs w:val="24"/>
-              </w:rPr>
-              <w:t>yields, but</w:t>
-            </w:r>
-            <w:proofErr w:type="gramEnd"/>
-            <w:r>
-              <w:rPr>
-                <w:sz w:val="24"/>
-                <w:szCs w:val="24"/>
-              </w:rPr>
-              <w:t xml:space="preserve"> is negatively associated with continuous </w:t>
-            </w:r>
-            <w:r>
-              <w:rPr>
-                <w:sz w:val="24"/>
-                <w:szCs w:val="24"/>
-              </w:rPr>
-              <w:t>maize</w:t>
-            </w:r>
-            <w:r>
-              <w:rPr>
-                <w:sz w:val="24"/>
-                <w:szCs w:val="24"/>
-              </w:rPr>
-              <w:t xml:space="preserve"> yields. (</w:t>
-            </w:r>
-            <w:r>
-              <w:rPr>
-                <w:i/>
-                <w:iCs/>
-                <w:sz w:val="24"/>
-                <w:szCs w:val="24"/>
-              </w:rPr>
-              <w:t>Bottom</w:t>
-            </w:r>
-            <w:r>
-              <w:rPr>
-                <w:sz w:val="24"/>
-                <w:szCs w:val="24"/>
-              </w:rPr>
-              <w:t>) Conceptual demonstration of continuous maize yields driving yield gap</w:t>
-            </w:r>
-            <w:r>
-              <w:rPr>
-                <w:sz w:val="24"/>
-                <w:szCs w:val="24"/>
-              </w:rPr>
-              <w:t xml:space="preserve">, with </w:t>
-            </w:r>
-            <w:commentRangeStart w:id="2"/>
-            <w:r>
-              <w:rPr>
-                <w:sz w:val="24"/>
-                <w:szCs w:val="24"/>
-              </w:rPr>
-              <w:t xml:space="preserve">accepted </w:t>
-            </w:r>
-            <w:commentRangeEnd w:id="2"/>
-            <w:r>
-              <w:rPr>
-                <w:rStyle w:val="CommentReference"/>
-              </w:rPr>
-              <w:commentReference w:id="2"/>
-            </w:r>
-            <w:r>
-              <w:rPr>
-                <w:sz w:val="24"/>
-                <w:szCs w:val="24"/>
-              </w:rPr>
-              <w:t>hypothesis having bolded colors</w:t>
-            </w:r>
-            <w:r>
-              <w:rPr>
-                <w:sz w:val="24"/>
-                <w:szCs w:val="24"/>
-              </w:rPr>
-              <w:t xml:space="preserve">.  </w:t>
-            </w:r>
-          </w:p>
-        </w:tc>
-      </w:tr>
-    </w:tbl>
-    <w:p>
-      <w:pPr>
-        <w:rPr>
-          <w:sz w:val="24"/>
-          <w:szCs w:val="24"/>
-        </w:rPr>
-      </w:pPr>
-    </w:p>
-    <w:p>
-      <w:pPr>
-        <w:pStyle w:val="ListParagraph"/>
-        <w:numPr>
-          <w:ilvl w:val="0"/>
-          <w:numId w:val="7"/>
-        </w:numPr>
-        <w:rPr>
-          <w:b/>
-          <w:bCs/>
-          <w:sz w:val="24"/>
-          <w:szCs w:val="24"/>
-        </w:rPr>
-      </w:pPr>
-      <w:r>
-        <w:rPr>
-          <w:b/>
-          <w:bCs/>
-          <w:sz w:val="24"/>
-          <w:szCs w:val="24"/>
-        </w:rPr>
-        <w:t xml:space="preserve">Site </w:t>
-      </w:r>
-      <w:r>
-        <w:rPr>
-          <w:b/>
-          <w:bCs/>
-          <w:sz w:val="24"/>
-          <w:szCs w:val="24"/>
-        </w:rPr>
-        <w:t xml:space="preserve">and year </w:t>
-      </w:r>
-      <w:r>
-        <w:rPr>
-          <w:b/>
-          <w:bCs/>
-          <w:sz w:val="24"/>
-          <w:szCs w:val="24"/>
-        </w:rPr>
-        <w:t xml:space="preserve">explain very little variation in the N- and </w:t>
-      </w:r>
-      <w:proofErr w:type="gramStart"/>
-      <w:r>
-        <w:rPr>
-          <w:b/>
-          <w:bCs/>
-          <w:sz w:val="24"/>
-          <w:szCs w:val="24"/>
-        </w:rPr>
-        <w:t>non N</w:t>
-      </w:r>
-      <w:proofErr w:type="gramEnd"/>
-      <w:r>
-        <w:rPr>
-          <w:b/>
-          <w:bCs/>
-          <w:sz w:val="24"/>
-          <w:szCs w:val="24"/>
-        </w:rPr>
-        <w:t>-derived components</w:t>
-      </w:r>
-      <w:r>
-        <w:rPr>
-          <w:b/>
-          <w:bCs/>
-          <w:sz w:val="24"/>
-          <w:szCs w:val="24"/>
-        </w:rPr>
-        <w:t xml:space="preserve"> of the gap</w:t>
-      </w:r>
-      <w:r>
-        <w:rPr>
-          <w:b/>
-          <w:bCs/>
-          <w:sz w:val="24"/>
-          <w:szCs w:val="24"/>
-        </w:rPr>
-        <w:t>, meaning the variation i</w:t>
-      </w:r>
-      <w:r>
-        <w:rPr>
-          <w:b/>
-          <w:bCs/>
-          <w:sz w:val="24"/>
-          <w:szCs w:val="24"/>
-        </w:rPr>
-        <w:t xml:space="preserve">n both components is </w:t>
-      </w:r>
-      <w:r>
-        <w:rPr>
-          <w:b/>
-          <w:bCs/>
-          <w:sz w:val="24"/>
-          <w:szCs w:val="24"/>
-        </w:rPr>
-        <w:t xml:space="preserve">mainly driven by </w:t>
-      </w:r>
-      <w:r>
-        <w:rPr>
-          <w:b/>
-          <w:bCs/>
-          <w:sz w:val="24"/>
-          <w:szCs w:val="24"/>
-        </w:rPr>
-        <w:t xml:space="preserve">an interaction between the </w:t>
-      </w:r>
-      <w:r>
-        <w:rPr>
-          <w:b/>
-          <w:bCs/>
-          <w:sz w:val="24"/>
-          <w:szCs w:val="24"/>
-        </w:rPr>
-        <w:t>weather</w:t>
-      </w:r>
-      <w:r>
-        <w:rPr>
-          <w:b/>
-          <w:bCs/>
-          <w:sz w:val="24"/>
-          <w:szCs w:val="24"/>
-        </w:rPr>
-        <w:t xml:space="preserve"> and the site</w:t>
-      </w:r>
-      <w:r>
-        <w:rPr>
-          <w:b/>
-          <w:bCs/>
-          <w:sz w:val="24"/>
-          <w:szCs w:val="24"/>
-        </w:rPr>
-        <w:t>. The two components are not correlated, meaning they have different</w:t>
-      </w:r>
-      <w:r>
-        <w:rPr>
-          <w:b/>
-          <w:bCs/>
-          <w:sz w:val="24"/>
-          <w:szCs w:val="24"/>
-        </w:rPr>
-        <w:t xml:space="preserve"> </w:t>
-      </w:r>
-      <w:r>
-        <w:rPr>
-          <w:b/>
-          <w:bCs/>
-          <w:sz w:val="24"/>
-          <w:szCs w:val="24"/>
-        </w:rPr>
-        <w:t>drivers.</w:t>
-      </w:r>
+      </w:pPr>
     </w:p>
     <w:tbl>
       <w:tblPr>
@@ -3204,15 +2478,7 @@
     </w:p>
     <w:p>
       <w:r>
-        <w:t xml:space="preserve">A survey of literature showed the continuous corn penalty is most pronounced in the first year of corn following </w:t>
-      </w:r>
-      <w:proofErr w:type="gramStart"/>
-      <w:r>
-        <w:t>corn, and</w:t>
-      </w:r>
-      <w:proofErr w:type="gramEnd"/>
-      <w:r>
-        <w:t xml:space="preserve"> is not related to the number of years of continuous corn (supplemental material). </w:t>
+        <w:t xml:space="preserve">A survey of literature showed the continuous corn penalty is most pronounced in the first year of corn following corn, and is not related to the number of years of continuous corn (supplemental material). </w:t>
       </w:r>
     </w:p>
     <w:p>
@@ -3276,31 +2542,7 @@
     </w:p>
     <w:p>
       <w:r>
-        <w:t xml:space="preserve">Based on the experimental data analysis, variation in the </w:t>
-      </w:r>
-      <w:proofErr w:type="spellStart"/>
-      <w:r>
-        <w:t>CMpen</w:t>
-      </w:r>
-      <w:proofErr w:type="spellEnd"/>
-      <w:r>
-        <w:t xml:space="preserve"> is driven by variation in the continuous maize yields, not in the rotated maize yields. This means there is stronger evidence that the </w:t>
-      </w:r>
-      <w:proofErr w:type="spellStart"/>
-      <w:r>
-        <w:t>CMpen</w:t>
-      </w:r>
-      <w:proofErr w:type="spellEnd"/>
-      <w:r>
-        <w:t xml:space="preserve"> is the result of yield-suppressing mechanisms in the continuous maize system, rather than yield-</w:t>
-      </w:r>
-      <w:proofErr w:type="gramStart"/>
-      <w:r>
-        <w:t>enhancing  mechanisms</w:t>
-      </w:r>
-      <w:proofErr w:type="gramEnd"/>
-      <w:r>
-        <w:t xml:space="preserve"> in the rotated maize system. Therefore, our efforts focused on understanding mechanisms in the continuous maize system that may limit the system’s expression of yield potential. </w:t>
+        <w:t xml:space="preserve">Based on the experimental data analysis, variation in the CMpen is driven by variation in the continuous maize yields, not in the rotated maize yields. This means there is stronger evidence that the CMpen is the result of yield-suppressing mechanisms in the continuous maize system, rather than yield-enhancing  mechanisms in the rotated maize system. Therefore, our efforts focused on understanding mechanisms in the continuous maize system that may limit the system’s expression of yield potential. </w:t>
       </w:r>
     </w:p>
     <w:p>
@@ -3513,23 +2755,7 @@
           </w:tcPr>
           <w:p>
             <w:r>
-              <w:t xml:space="preserve">When left on the soil surface, maize residue harbors </w:t>
-            </w:r>
-            <w:proofErr w:type="spellStart"/>
-            <w:r>
-              <w:t>innoculants</w:t>
-            </w:r>
-            <w:proofErr w:type="spellEnd"/>
-            <w:r>
-              <w:t xml:space="preserve"> for maize foliar diseases such as XX. Tillage is recommended to reduce inoculant amount (CITE), but it is possible even small amounts of surface residue is sufficient to </w:t>
-            </w:r>
-            <w:proofErr w:type="spellStart"/>
-            <w:r>
-              <w:t>incudce</w:t>
-            </w:r>
-            <w:proofErr w:type="spellEnd"/>
-            <w:r>
-              <w:t xml:space="preserve"> foliar diseases at a level that significantly affects maize yields.  </w:t>
+              <w:t xml:space="preserve">When left on the soil surface, maize residue harbors innoculants for maize foliar diseases such as XX. Tillage is recommended to reduce inoculant amount (CITE), but it is possible even small amounts of surface residue is sufficient to incudce foliar diseases at a level that significantly affects maize yields.  </w:t>
             </w:r>
           </w:p>
         </w:tc>
@@ -3794,23 +3020,7 @@
                 <w:rFonts w:ascii="Calibri" w:eastAsia="Times New Roman" w:hAnsi="Calibri" w:cs="Calibri"/>
                 <w:color w:val="000000"/>
               </w:rPr>
-              <w:t xml:space="preserve"> </w:t>
-            </w:r>
-            <w:proofErr w:type="spellStart"/>
-            <w:r>
-              <w:rPr>
-                <w:rFonts w:ascii="Calibri" w:eastAsia="Times New Roman" w:hAnsi="Calibri" w:cs="Calibri"/>
-                <w:color w:val="000000"/>
-              </w:rPr>
-              <w:t>root_depth_rate</w:t>
-            </w:r>
-            <w:proofErr w:type="spellEnd"/>
-            <w:r>
-              <w:rPr>
-                <w:rFonts w:ascii="Calibri" w:eastAsia="Times New Roman" w:hAnsi="Calibri" w:cs="Calibri"/>
-                <w:color w:val="000000"/>
-              </w:rPr>
-              <w:t xml:space="preserve"> </w:t>
+              <w:t xml:space="preserve"> root_depth_rate </w:t>
             </w:r>
             <w:r>
               <w:rPr>
@@ -3867,23 +3077,7 @@
                 <w:rFonts w:ascii="Calibri" w:eastAsia="Times New Roman" w:hAnsi="Calibri" w:cs="Calibri"/>
                 <w:color w:val="000000"/>
               </w:rPr>
-              <w:t xml:space="preserve">owered </w:t>
-            </w:r>
-            <w:proofErr w:type="spellStart"/>
-            <w:r>
-              <w:rPr>
-                <w:rFonts w:ascii="Calibri" w:eastAsia="Times New Roman" w:hAnsi="Calibri" w:cs="Calibri"/>
-                <w:color w:val="000000"/>
-              </w:rPr>
-              <w:t>head_grain_no_max</w:t>
-            </w:r>
-            <w:proofErr w:type="spellEnd"/>
-            <w:r>
-              <w:rPr>
-                <w:rFonts w:ascii="Calibri" w:eastAsia="Times New Roman" w:hAnsi="Calibri" w:cs="Calibri"/>
-                <w:color w:val="000000"/>
-              </w:rPr>
-              <w:t xml:space="preserve"> from 770 to 720</w:t>
+              <w:t>owered head_grain_no_max from 770 to 720</w:t>
             </w:r>
           </w:p>
         </w:tc>
@@ -3921,15 +3115,7 @@
               </w:rPr>
             </w:pPr>
             <w:r>
-              <w:t xml:space="preserve">Reduced cultivar </w:t>
-            </w:r>
-            <w:proofErr w:type="gramStart"/>
-            <w:r>
-              <w:t>RUE</w:t>
-            </w:r>
-            <w:proofErr w:type="gramEnd"/>
-            <w:r>
-              <w:t xml:space="preserve"> </w:t>
+              <w:t xml:space="preserve">Reduced cultivar RUE </w:t>
             </w:r>
           </w:p>
           <w:p>
@@ -4367,7 +3553,7 @@
 
 <file path=word/comments.xml><?xml version="1.0" encoding="utf-8"?>
 <w:comments xmlns:wpc="http://schemas.microsoft.com/office/word/2010/wordprocessingCanvas" xmlns:cx="http://schemas.microsoft.com/office/drawing/2014/chartex" xmlns:cx1="http://schemas.microsoft.com/office/drawing/2015/9/8/chartex" xmlns:cx2="http://schemas.microsoft.com/office/drawing/2015/10/21/chartex" xmlns:cx3="http://schemas.microsoft.com/office/drawing/2016/5/9/chartex" xmlns:cx4="http://schemas.microsoft.com/office/drawing/2016/5/10/chartex" xmlns:cx5="http://schemas.microsoft.com/office/drawing/2016/5/11/chartex" xmlns:cx6="http://schemas.microsoft.com/office/drawing/2016/5/12/chartex" xmlns:cx7="http://schemas.microsoft.com/office/drawing/2016/5/13/chartex" xmlns:cx8="http://schemas.microsoft.com/office/drawing/2016/5/14/chartex" xmlns:mc="http://schemas.openxmlformats.org/markup-compatibility/2006" xmlns:aink="http://schemas.microsoft.com/office/drawing/2016/ink" xmlns:am3d="http://schemas.microsoft.com/office/drawing/2017/model3d" xmlns:o="urn:schemas-microsoft-com:office:office" xmlns:r="http://schemas.openxmlformats.org/officeDocument/2006/relationships" xmlns:m="http://schemas.openxmlformats.org/officeDocument/2006/math" xmlns:v="urn:schemas-microsoft-com:vml" xmlns:wp14="http://schemas.microsoft.com/office/word/2010/wordprocessingDrawing" xmlns:wp="http://schemas.openxmlformats.org/drawingml/2006/wordprocessingDrawing" xmlns:w10="urn:schemas-microsoft-com:office:word" xmlns:w="http://schemas.openxmlformats.org/wordprocessingml/2006/main" xmlns:w14="http://schemas.microsoft.com/office/word/2010/wordml" xmlns:w15="http://schemas.microsoft.com/office/word/2012/wordml" xmlns:w16cex="http://schemas.microsoft.com/office/word/2018/wordml/cex" xmlns:w16cid="http://schemas.microsoft.com/office/word/2016/wordml/cid" xmlns:w16="http://schemas.microsoft.com/office/word/2018/wordml" xmlns:w16sdtdh="http://schemas.microsoft.com/office/word/2020/wordml/sdtdatahash" xmlns:w16se="http://schemas.microsoft.com/office/word/2015/wordml/symex" xmlns:wpg="http://schemas.microsoft.com/office/word/2010/wordprocessingGroup" xmlns:wpi="http://schemas.microsoft.com/office/word/2010/wordprocessingInk" xmlns:wne="http://schemas.microsoft.com/office/word/2006/wordml" xmlns:wps="http://schemas.microsoft.com/office/word/2010/wordprocessingShape" mc:Ignorable="w14 w15 w16se w16cid w16 w16cex w16sdtdh wp14">
-  <w:comment w:id="0" w:author="Michael Castellano" w:date="2021-05-09T09:29:00Z" w:initials="MC">
+  <w:comment w:id="1" w:author="Michael Castellano" w:date="2021-05-09T09:29:00Z" w:initials="MC">
     <w:p>
       <w:pPr>
         <w:pStyle w:val="CommentText"/>
@@ -4383,7 +3569,7 @@
       </w:r>
     </w:p>
   </w:comment>
-  <w:comment w:id="1" w:author="Michael Castellano" w:date="2021-05-09T09:32:00Z" w:initials="MC">
+  <w:comment w:id="2" w:author="Michael Castellano" w:date="2021-05-09T09:32:00Z" w:initials="MC">
     <w:p>
       <w:pPr>
         <w:pStyle w:val="CommentText"/>
@@ -4396,38 +3582,6 @@
       </w:r>
       <w:r>
         <w:t xml:space="preserve">I need to think more about how the lower left panel interacts with the green data in fig 1. </w:t>
-      </w:r>
-    </w:p>
-  </w:comment>
-  <w:comment w:id="2" w:author="Michael Castellano" w:date="2021-05-09T09:37:00Z" w:initials="MC">
-    <w:p>
-      <w:pPr>
-        <w:pStyle w:val="CommentText"/>
-      </w:pPr>
-      <w:r>
-        <w:rPr>
-          <w:rStyle w:val="CommentReference"/>
-        </w:rPr>
-        <w:annotationRef/>
-      </w:r>
-      <w:r>
-        <w:t xml:space="preserve">You cannot accept, only reject. </w:t>
-      </w:r>
-    </w:p>
-    <w:p>
-      <w:pPr>
-        <w:pStyle w:val="CommentText"/>
-      </w:pPr>
-    </w:p>
-    <w:p>
-      <w:pPr>
-        <w:pStyle w:val="CommentText"/>
-      </w:pPr>
-      <w:r>
-        <w:t xml:space="preserve">I am having a hard time with the bottom panel in terms of concept without the dotted line defined. Is that yield potential of the continuous maize? I would read </w:t>
-      </w:r>
-      <w:r>
-        <w:t xml:space="preserve">Cassman and Lobel’s paper about yield potential and think hard about that. I find this to be conceptually murky. </w:t>
       </w:r>
     </w:p>
   </w:comment>
@@ -4457,7 +3611,6 @@
 <w15:commentsEx xmlns:wpc="http://schemas.microsoft.com/office/word/2010/wordprocessingCanvas" xmlns:cx="http://schemas.microsoft.com/office/drawing/2014/chartex" xmlns:cx1="http://schemas.microsoft.com/office/drawing/2015/9/8/chartex" xmlns:cx2="http://schemas.microsoft.com/office/drawing/2015/10/21/chartex" xmlns:cx3="http://schemas.microsoft.com/office/drawing/2016/5/9/chartex" xmlns:cx4="http://schemas.microsoft.com/office/drawing/2016/5/10/chartex" xmlns:cx5="http://schemas.microsoft.com/office/drawing/2016/5/11/chartex" xmlns:cx6="http://schemas.microsoft.com/office/drawing/2016/5/12/chartex" xmlns:cx7="http://schemas.microsoft.com/office/drawing/2016/5/13/chartex" xmlns:cx8="http://schemas.microsoft.com/office/drawing/2016/5/14/chartex" xmlns:mc="http://schemas.openxmlformats.org/markup-compatibility/2006" xmlns:aink="http://schemas.microsoft.com/office/drawing/2016/ink" xmlns:am3d="http://schemas.microsoft.com/office/drawing/2017/model3d" xmlns:o="urn:schemas-microsoft-com:office:office" xmlns:r="http://schemas.openxmlformats.org/officeDocument/2006/relationships" xmlns:m="http://schemas.openxmlformats.org/officeDocument/2006/math" xmlns:v="urn:schemas-microsoft-com:vml" xmlns:wp14="http://schemas.microsoft.com/office/word/2010/wordprocessingDrawing" xmlns:wp="http://schemas.openxmlformats.org/drawingml/2006/wordprocessingDrawing" xmlns:w10="urn:schemas-microsoft-com:office:word" xmlns:w="http://schemas.openxmlformats.org/wordprocessingml/2006/main" xmlns:w14="http://schemas.microsoft.com/office/word/2010/wordml" xmlns:w15="http://schemas.microsoft.com/office/word/2012/wordml" xmlns:w16cex="http://schemas.microsoft.com/office/word/2018/wordml/cex" xmlns:w16cid="http://schemas.microsoft.com/office/word/2016/wordml/cid" xmlns:w16="http://schemas.microsoft.com/office/word/2018/wordml" xmlns:w16sdtdh="http://schemas.microsoft.com/office/word/2020/wordml/sdtdatahash" xmlns:w16se="http://schemas.microsoft.com/office/word/2015/wordml/symex" xmlns:wpg="http://schemas.microsoft.com/office/word/2010/wordprocessingGroup" xmlns:wpi="http://schemas.microsoft.com/office/word/2010/wordprocessingInk" xmlns:wne="http://schemas.microsoft.com/office/word/2006/wordml" xmlns:wps="http://schemas.microsoft.com/office/word/2010/wordprocessingShape" mc:Ignorable="w14 w15 w16se w16cid w16 w16cex w16sdtdh wp14">
   <w15:commentEx w15:paraId="2D25DDCB" w15:done="0"/>
   <w15:commentEx w15:paraId="6E21E162" w15:done="0"/>
-  <w15:commentEx w15:paraId="4EB5006F" w15:done="0"/>
   <w15:commentEx w15:paraId="4872A3AD" w15:done="0"/>
 </w15:commentsEx>
 </file>
@@ -4466,7 +3619,6 @@
 <w16cex:commentsExtensible xmlns:wpc="http://schemas.microsoft.com/office/word/2010/wordprocessingCanvas" xmlns:cx="http://schemas.microsoft.com/office/drawing/2014/chartex" xmlns:cx1="http://schemas.microsoft.com/office/drawing/2015/9/8/chartex" xmlns:cx2="http://schemas.microsoft.com/office/drawing/2015/10/21/chartex" xmlns:cx3="http://schemas.microsoft.com/office/drawing/2016/5/9/chartex" xmlns:cx4="http://schemas.microsoft.com/office/drawing/2016/5/10/chartex" xmlns:cx5="http://schemas.microsoft.com/office/drawing/2016/5/11/chartex" xmlns:cx6="http://schemas.microsoft.com/office/drawing/2016/5/12/chartex" xmlns:cx7="http://schemas.microsoft.com/office/drawing/2016/5/13/chartex" xmlns:cx8="http://schemas.microsoft.com/office/drawing/2016/5/14/chartex" xmlns:mc="http://schemas.openxmlformats.org/markup-compatibility/2006" xmlns:aink="http://schemas.microsoft.com/office/drawing/2016/ink" xmlns:am3d="http://schemas.microsoft.com/office/drawing/2017/model3d" xmlns:o="urn:schemas-microsoft-com:office:office" xmlns:r="http://schemas.openxmlformats.org/officeDocument/2006/relationships" xmlns:m="http://schemas.openxmlformats.org/officeDocument/2006/math" xmlns:v="urn:schemas-microsoft-com:vml" xmlns:wp14="http://schemas.microsoft.com/office/word/2010/wordprocessingDrawing" xmlns:wp="http://schemas.openxmlformats.org/drawingml/2006/wordprocessingDrawing" xmlns:w10="urn:schemas-microsoft-com:office:word" xmlns:w="http://schemas.openxmlformats.org/wordprocessingml/2006/main" xmlns:w14="http://schemas.microsoft.com/office/word/2010/wordml" xmlns:w15="http://schemas.microsoft.com/office/word/2012/wordml" xmlns:w16cex="http://schemas.microsoft.com/office/word/2018/wordml/cex" xmlns:w16cid="http://schemas.microsoft.com/office/word/2016/wordml/cid" xmlns:w16="http://schemas.microsoft.com/office/word/2018/wordml" xmlns:w16sdtdh="http://schemas.microsoft.com/office/word/2020/wordml/sdtdatahash" xmlns:w16se="http://schemas.microsoft.com/office/word/2015/wordml/symex" xmlns:wpg="http://schemas.microsoft.com/office/word/2010/wordprocessingGroup" xmlns:wpi="http://schemas.microsoft.com/office/word/2010/wordprocessingInk" xmlns:wne="http://schemas.microsoft.com/office/word/2006/wordml" xmlns:wps="http://schemas.microsoft.com/office/word/2010/wordprocessingShape" mc:Ignorable="w14 w15 w16se w16cid w16 w16cex w16sdtdh wp14">
   <w16cex:commentExtensible w16cex:durableId="24422A01" w16cex:dateUtc="2021-05-09T14:29:00Z"/>
   <w16cex:commentExtensible w16cex:durableId="24422AC6" w16cex:dateUtc="2021-05-09T14:32:00Z"/>
-  <w16cex:commentExtensible w16cex:durableId="24422BD0" w16cex:dateUtc="2021-05-09T14:37:00Z"/>
   <w16cex:commentExtensible w16cex:durableId="24422DB0" w16cex:dateUtc="2021-05-09T14:45:00Z"/>
 </w16cex:commentsExtensible>
 </file>
@@ -4475,7 +3627,6 @@
 <w16cid:commentsIds xmlns:wpc="http://schemas.microsoft.com/office/word/2010/wordprocessingCanvas" xmlns:cx="http://schemas.microsoft.com/office/drawing/2014/chartex" xmlns:cx1="http://schemas.microsoft.com/office/drawing/2015/9/8/chartex" xmlns:cx2="http://schemas.microsoft.com/office/drawing/2015/10/21/chartex" xmlns:cx3="http://schemas.microsoft.com/office/drawing/2016/5/9/chartex" xmlns:cx4="http://schemas.microsoft.com/office/drawing/2016/5/10/chartex" xmlns:cx5="http://schemas.microsoft.com/office/drawing/2016/5/11/chartex" xmlns:cx6="http://schemas.microsoft.com/office/drawing/2016/5/12/chartex" xmlns:cx7="http://schemas.microsoft.com/office/drawing/2016/5/13/chartex" xmlns:cx8="http://schemas.microsoft.com/office/drawing/2016/5/14/chartex" xmlns:mc="http://schemas.openxmlformats.org/markup-compatibility/2006" xmlns:aink="http://schemas.microsoft.com/office/drawing/2016/ink" xmlns:am3d="http://schemas.microsoft.com/office/drawing/2017/model3d" xmlns:o="urn:schemas-microsoft-com:office:office" xmlns:r="http://schemas.openxmlformats.org/officeDocument/2006/relationships" xmlns:m="http://schemas.openxmlformats.org/officeDocument/2006/math" xmlns:v="urn:schemas-microsoft-com:vml" xmlns:wp14="http://schemas.microsoft.com/office/word/2010/wordprocessingDrawing" xmlns:wp="http://schemas.openxmlformats.org/drawingml/2006/wordprocessingDrawing" xmlns:w10="urn:schemas-microsoft-com:office:word" xmlns:w="http://schemas.openxmlformats.org/wordprocessingml/2006/main" xmlns:w14="http://schemas.microsoft.com/office/word/2010/wordml" xmlns:w15="http://schemas.microsoft.com/office/word/2012/wordml" xmlns:w16cex="http://schemas.microsoft.com/office/word/2018/wordml/cex" xmlns:w16cid="http://schemas.microsoft.com/office/word/2016/wordml/cid" xmlns:w16="http://schemas.microsoft.com/office/word/2018/wordml" xmlns:w16sdtdh="http://schemas.microsoft.com/office/word/2020/wordml/sdtdatahash" xmlns:w16se="http://schemas.microsoft.com/office/word/2015/wordml/symex" xmlns:wpg="http://schemas.microsoft.com/office/word/2010/wordprocessingGroup" xmlns:wpi="http://schemas.microsoft.com/office/word/2010/wordprocessingInk" xmlns:wne="http://schemas.microsoft.com/office/word/2006/wordml" xmlns:wps="http://schemas.microsoft.com/office/word/2010/wordprocessingShape" mc:Ignorable="w14 w15 w16se w16cid w16 w16cex w16sdtdh wp14">
   <w16cid:commentId w16cid:paraId="2D25DDCB" w16cid:durableId="24422A01"/>
   <w16cid:commentId w16cid:paraId="6E21E162" w16cid:durableId="24422AC6"/>
-  <w16cid:commentId w16cid:paraId="4EB5006F" w16cid:durableId="24422BD0"/>
   <w16cid:commentId w16cid:paraId="4872A3AD" w16cid:durableId="24422DB0"/>
 </w16cid:commentsIds>
 </file>

</xml_diff>